<commit_message>
Update Diagrams, glossário, modelos, evolução, apendices
</commit_message>
<xml_diff>
--- a/Documento de Requisitos de Sistema - Leilao.docx
+++ b/Documento de Requisitos de Sistema - Leilao.docx
@@ -537,24 +537,1412 @@
       <w:pPr>
         <w:rPr>
           <w:color w:val="FF0000"/>
+        </w:rPr>
+      </w:pPr>
+    </w:p>
+    <w:p>
+      <w:pPr>
+        <w:rPr>
+          <w:rFonts w:ascii="Arial" w:hAnsi="Arial" w:cs="Arial"/>
+          <w:color w:val="4D5156"/>
+          <w:sz w:val="21"/>
+          <w:szCs w:val="21"/>
+          <w:shd w:val="clear" w:color="auto" w:fill="FFFFFF"/>
+        </w:rPr>
+      </w:pPr>
+      <w:r>
+        <w:rPr>
+          <w:rFonts w:ascii="Arial" w:hAnsi="Arial" w:cs="Arial"/>
+        </w:rPr>
+        <w:t xml:space="preserve">&gt;Diagrama de Casos de Uso: </w:t>
+      </w:r>
+      <w:r>
+        <w:rPr>
+          <w:rFonts w:ascii="Arial" w:hAnsi="Arial" w:cs="Arial"/>
+          <w:color w:val="4D5156"/>
+          <w:sz w:val="21"/>
+          <w:szCs w:val="21"/>
+          <w:shd w:val="clear" w:color="auto" w:fill="FFFFFF"/>
+        </w:rPr>
+        <w:t>Descreve a funcionalidade proposta para um novo sistema que será projetado, é uma excelente ferramenta para o levantamento dos requisitos funcionais do sistema.</w:t>
+      </w:r>
+    </w:p>
+    <w:p>
+      <w:pPr>
+        <w:rPr>
+          <w:rFonts w:ascii="Arial" w:hAnsi="Arial" w:cs="Arial"/>
+          <w:color w:val="4D5156"/>
+          <w:sz w:val="21"/>
+          <w:szCs w:val="21"/>
+          <w:shd w:val="clear" w:color="auto" w:fill="FFFFFF"/>
+        </w:rPr>
+      </w:pPr>
+    </w:p>
+    <w:p>
+      <w:pPr>
+        <w:rPr>
+          <w:rFonts w:ascii="Arial" w:hAnsi="Arial" w:cs="Arial"/>
+          <w:color w:val="4D5156"/>
+          <w:sz w:val="21"/>
+          <w:szCs w:val="21"/>
+          <w:shd w:val="clear" w:color="auto" w:fill="FFFFFF"/>
+        </w:rPr>
+      </w:pPr>
+      <w:r>
+        <w:rPr>
+          <w:rFonts w:ascii="Arial" w:hAnsi="Arial" w:cs="Arial"/>
+          <w:color w:val="4D5156"/>
+          <w:sz w:val="21"/>
+          <w:szCs w:val="21"/>
+          <w:shd w:val="clear" w:color="auto" w:fill="FFFFFF"/>
+        </w:rPr>
+        <w:t>&gt;Diagrama de Classes: É uma representação da estrutura e relações das classes que servem de modelo para objetos.</w:t>
+      </w:r>
+    </w:p>
+    <w:p>
+      <w:pPr>
+        <w:rPr>
+          <w:rFonts w:ascii="Arial" w:hAnsi="Arial" w:cs="Arial"/>
+          <w:color w:val="4D5156"/>
+          <w:sz w:val="21"/>
+          <w:szCs w:val="21"/>
+          <w:shd w:val="clear" w:color="auto" w:fill="FFFFFF"/>
+        </w:rPr>
+      </w:pPr>
+    </w:p>
+    <w:p>
+      <w:pPr>
+        <w:rPr>
+          <w:rFonts w:ascii="Arial" w:hAnsi="Arial" w:cs="Arial"/>
+          <w:color w:val="4D5156"/>
+          <w:sz w:val="21"/>
+          <w:szCs w:val="21"/>
+          <w:shd w:val="clear" w:color="auto" w:fill="FFFFFF"/>
+        </w:rPr>
+      </w:pPr>
+      <w:r>
+        <w:rPr>
+          <w:rFonts w:ascii="Arial" w:hAnsi="Arial" w:cs="Arial"/>
+          <w:color w:val="4D5156"/>
+          <w:sz w:val="21"/>
+          <w:szCs w:val="21"/>
+          <w:shd w:val="clear" w:color="auto" w:fill="FFFFFF"/>
+        </w:rPr>
+        <w:t>&gt;Diagrama de Atividades: É essencialmente um gráfico de fluxo, mostrando o fluxo de controle de uma atividade para outra e serão empregados para fazer a modelagem de aspectos dinâmicos do sistema. Na maior parte, isso envolve a modelagem das etapas sequenciais em um processo</w:t>
+      </w:r>
+    </w:p>
+    <w:p>
+      <w:pPr>
+        <w:rPr>
+          <w:rFonts w:ascii="Arial" w:hAnsi="Arial" w:cs="Arial"/>
+          <w:color w:val="4D5156"/>
+          <w:sz w:val="21"/>
+          <w:szCs w:val="21"/>
+          <w:shd w:val="clear" w:color="auto" w:fill="FFFFFF"/>
+        </w:rPr>
+      </w:pPr>
+    </w:p>
+    <w:p>
+      <w:pPr>
+        <w:rPr>
+          <w:rFonts w:ascii="Arial" w:hAnsi="Arial" w:cs="Arial"/>
+          <w:color w:val="4D5156"/>
+          <w:sz w:val="21"/>
+          <w:szCs w:val="21"/>
+          <w:shd w:val="clear" w:color="auto" w:fill="FFFFFF"/>
+        </w:rPr>
+      </w:pPr>
+      <w:r>
+        <w:rPr>
+          <w:rFonts w:ascii="Arial" w:hAnsi="Arial" w:cs="Arial"/>
+          <w:color w:val="4D5156"/>
+          <w:sz w:val="21"/>
+          <w:szCs w:val="21"/>
+          <w:shd w:val="clear" w:color="auto" w:fill="FFFFFF"/>
+        </w:rPr>
+        <w:t>&gt;Diagrama de Sequência: É um diagrama usado em UML, representando a sequência de processos num programa de computador. Como um projeto pode ter uma grande quantidade de métodos em classes diferentes, pode ser difícil determinar a sequência global do comportamento.</w:t>
+      </w:r>
+    </w:p>
+    <w:p>
+      <w:pPr>
+        <w:rPr>
+          <w:rFonts w:ascii="Arial" w:hAnsi="Arial" w:cs="Arial"/>
+          <w:color w:val="4D5156"/>
+          <w:sz w:val="21"/>
+          <w:szCs w:val="21"/>
+          <w:shd w:val="clear" w:color="auto" w:fill="FFFFFF"/>
+        </w:rPr>
+      </w:pPr>
+    </w:p>
+    <w:p>
+      <w:pPr>
+        <w:rPr>
+          <w:rFonts w:ascii="Arial" w:hAnsi="Arial" w:cs="Arial"/>
+          <w:color w:val="4D5156"/>
+          <w:sz w:val="21"/>
+          <w:szCs w:val="21"/>
+          <w:shd w:val="clear" w:color="auto" w:fill="FFFFFF"/>
+        </w:rPr>
+      </w:pPr>
+      <w:r>
+        <w:rPr>
+          <w:rFonts w:ascii="Arial" w:hAnsi="Arial" w:cs="Arial"/>
+        </w:rPr>
+        <w:t>&gt;Padrão MVC: É</w:t>
+      </w:r>
+      <w:r>
+        <w:rPr>
+          <w:rFonts w:ascii="Arial" w:hAnsi="Arial" w:cs="Arial"/>
+          <w:color w:val="4D5156"/>
+          <w:sz w:val="21"/>
+          <w:szCs w:val="21"/>
+          <w:shd w:val="clear" w:color="auto" w:fill="FFFFFF"/>
+        </w:rPr>
+        <w:t xml:space="preserve"> um padrão de projeto de software, ou padrão de arquitetura, focado no reuso de código e a separação de conceitos em três camadas </w:t>
+      </w:r>
+    </w:p>
+    <w:p>
+      <w:pPr>
+        <w:rPr>
+          <w:rFonts w:ascii="Arial" w:hAnsi="Arial" w:cs="Arial"/>
+          <w:color w:val="202122"/>
+          <w:sz w:val="21"/>
+          <w:szCs w:val="21"/>
+          <w:shd w:val="clear" w:color="auto" w:fill="FFFFFF"/>
+        </w:rPr>
+      </w:pPr>
+      <w:r>
+        <w:rPr>
+          <w:rFonts w:ascii="Arial" w:hAnsi="Arial" w:cs="Arial"/>
+          <w:color w:val="4D5156"/>
+          <w:sz w:val="21"/>
+          <w:szCs w:val="21"/>
+          <w:shd w:val="clear" w:color="auto" w:fill="FFFFFF"/>
+        </w:rPr>
+        <w:t xml:space="preserve">&gt;Java: </w:t>
+      </w:r>
+      <w:r>
+        <w:rPr>
+          <w:rFonts w:ascii="Arial" w:hAnsi="Arial" w:cs="Arial"/>
+          <w:color w:val="202122"/>
+          <w:sz w:val="21"/>
+          <w:szCs w:val="21"/>
+          <w:shd w:val="clear" w:color="auto" w:fill="FFFFFF"/>
+        </w:rPr>
+        <w:t>É uma </w:t>
+      </w:r>
+      <w:r>
+        <w:rPr>
+          <w:rFonts w:ascii="Arial" w:hAnsi="Arial" w:cs="Arial"/>
+        </w:rPr>
+        <w:t xml:space="preserve">linguagem de programação orientada a objetos. </w:t>
+      </w:r>
+      <w:r>
+        <w:rPr>
+          <w:rFonts w:ascii="Arial" w:hAnsi="Arial" w:cs="Arial"/>
+          <w:color w:val="202122"/>
+          <w:sz w:val="21"/>
+          <w:szCs w:val="21"/>
+          <w:shd w:val="clear" w:color="auto" w:fill="FFFFFF"/>
+        </w:rPr>
+        <w:t xml:space="preserve">Diferente das linguagens de programação modernas, que são compiladas para código nativo, Java é compilada para </w:t>
+      </w:r>
+      <w:r>
+        <w:rPr>
+          <w:rFonts w:ascii="Arial" w:hAnsi="Arial" w:cs="Arial"/>
+          <w:color w:val="202122"/>
+          <w:sz w:val="21"/>
+          <w:szCs w:val="21"/>
+          <w:shd w:val="clear" w:color="auto" w:fill="FFFFFF"/>
+        </w:rPr>
+        <w:lastRenderedPageBreak/>
+        <w:t>um </w:t>
+      </w:r>
+      <w:proofErr w:type="spellStart"/>
+      <w:r>
+        <w:rPr>
+          <w:rFonts w:ascii="Arial" w:hAnsi="Arial" w:cs="Arial"/>
+          <w:color w:val="202122"/>
+          <w:sz w:val="21"/>
+          <w:szCs w:val="21"/>
+          <w:shd w:val="clear" w:color="auto" w:fill="FFFFFF"/>
+        </w:rPr>
+        <w:t>bytecode</w:t>
+      </w:r>
+      <w:proofErr w:type="spellEnd"/>
+      <w:r>
+        <w:rPr>
+          <w:rFonts w:ascii="Arial" w:hAnsi="Arial" w:cs="Arial"/>
+          <w:color w:val="202122"/>
+          <w:sz w:val="21"/>
+          <w:szCs w:val="21"/>
+          <w:shd w:val="clear" w:color="auto" w:fill="FFFFFF"/>
+        </w:rPr>
+        <w:t xml:space="preserve"> que é interpretado por uma máquina virtual (Java Virtual </w:t>
+      </w:r>
+      <w:proofErr w:type="spellStart"/>
+      <w:r>
+        <w:rPr>
+          <w:rFonts w:ascii="Arial" w:hAnsi="Arial" w:cs="Arial"/>
+          <w:color w:val="202122"/>
+          <w:sz w:val="21"/>
+          <w:szCs w:val="21"/>
+          <w:shd w:val="clear" w:color="auto" w:fill="FFFFFF"/>
+        </w:rPr>
+        <w:t>Machine</w:t>
+      </w:r>
+      <w:proofErr w:type="spellEnd"/>
+      <w:r>
+        <w:rPr>
+          <w:rFonts w:ascii="Arial" w:hAnsi="Arial" w:cs="Arial"/>
+          <w:color w:val="202122"/>
+          <w:sz w:val="21"/>
+          <w:szCs w:val="21"/>
+          <w:shd w:val="clear" w:color="auto" w:fill="FFFFFF"/>
+        </w:rPr>
+        <w:t>, </w:t>
+      </w:r>
+      <w:r>
+        <w:rPr>
+          <w:rFonts w:ascii="Arial" w:hAnsi="Arial" w:cs="Arial"/>
+        </w:rPr>
+        <w:t>abreviada</w:t>
+      </w:r>
+      <w:r>
+        <w:rPr>
+          <w:rFonts w:ascii="Arial" w:hAnsi="Arial" w:cs="Arial"/>
+          <w:color w:val="202122"/>
+          <w:sz w:val="21"/>
+          <w:szCs w:val="21"/>
+          <w:shd w:val="clear" w:color="auto" w:fill="FFFFFF"/>
+        </w:rPr>
+        <w:t> JVM).</w:t>
+      </w:r>
+    </w:p>
+    <w:p>
+      <w:pPr>
+        <w:rPr>
+          <w:rFonts w:ascii="Arial" w:hAnsi="Arial" w:cs="Arial"/>
+          <w:color w:val="202122"/>
+          <w:sz w:val="21"/>
+          <w:szCs w:val="21"/>
+          <w:shd w:val="clear" w:color="auto" w:fill="FFFFFF"/>
+        </w:rPr>
+      </w:pPr>
+    </w:p>
+    <w:p>
+      <w:pPr>
+        <w:rPr>
+          <w:rFonts w:ascii="Arial" w:hAnsi="Arial" w:cs="Arial"/>
+          <w:color w:val="202122"/>
+          <w:sz w:val="21"/>
+          <w:szCs w:val="21"/>
+          <w:shd w:val="clear" w:color="auto" w:fill="FFFFFF"/>
+        </w:rPr>
+      </w:pPr>
+      <w:r>
+        <w:rPr>
+          <w:rFonts w:ascii="Arial" w:hAnsi="Arial" w:cs="Arial"/>
+          <w:color w:val="202122"/>
+          <w:sz w:val="21"/>
+          <w:szCs w:val="21"/>
+          <w:shd w:val="clear" w:color="auto" w:fill="FFFFFF"/>
+        </w:rPr>
+        <w:t>&gt;</w:t>
+      </w:r>
+      <w:r>
+        <w:rPr>
+          <w:rFonts w:ascii="Arial" w:hAnsi="Arial" w:cs="Arial"/>
+        </w:rPr>
+        <w:t xml:space="preserve"> </w:t>
+      </w:r>
+      <w:r>
+        <w:rPr>
+          <w:rFonts w:ascii="Arial" w:hAnsi="Arial" w:cs="Arial"/>
+          <w:color w:val="202122"/>
+          <w:sz w:val="21"/>
+          <w:szCs w:val="21"/>
+          <w:shd w:val="clear" w:color="auto" w:fill="FFFFFF"/>
+        </w:rPr>
+        <w:t>Front-</w:t>
+      </w:r>
+      <w:proofErr w:type="spellStart"/>
+      <w:r>
+        <w:rPr>
+          <w:rFonts w:ascii="Arial" w:hAnsi="Arial" w:cs="Arial"/>
+          <w:color w:val="202122"/>
+          <w:sz w:val="21"/>
+          <w:szCs w:val="21"/>
+          <w:shd w:val="clear" w:color="auto" w:fill="FFFFFF"/>
+        </w:rPr>
+        <w:t>End</w:t>
+      </w:r>
+      <w:proofErr w:type="spellEnd"/>
+      <w:r>
+        <w:rPr>
+          <w:rFonts w:ascii="Arial" w:hAnsi="Arial" w:cs="Arial"/>
+          <w:color w:val="202122"/>
+          <w:sz w:val="21"/>
+          <w:szCs w:val="21"/>
+          <w:shd w:val="clear" w:color="auto" w:fill="FFFFFF"/>
+        </w:rPr>
+        <w:t xml:space="preserve">: Está relacionado com a interface gráfica do projeto. Ou seja, é onde se desenvolve a aplicação com a qual o usuário irá interagir diretamente, seja em softwares, sites, </w:t>
+      </w:r>
+      <w:proofErr w:type="gramStart"/>
+      <w:r>
+        <w:rPr>
+          <w:rFonts w:ascii="Arial" w:hAnsi="Arial" w:cs="Arial"/>
+          <w:color w:val="202122"/>
+          <w:sz w:val="21"/>
+          <w:szCs w:val="21"/>
+          <w:shd w:val="clear" w:color="auto" w:fill="FFFFFF"/>
+        </w:rPr>
+        <w:t>aplicativos, etc.</w:t>
+      </w:r>
+      <w:proofErr w:type="gramEnd"/>
+    </w:p>
+    <w:p>
+      <w:pPr>
+        <w:rPr>
+          <w:rFonts w:ascii="Arial" w:hAnsi="Arial" w:cs="Arial"/>
+          <w:color w:val="202122"/>
+          <w:sz w:val="21"/>
+          <w:szCs w:val="21"/>
+          <w:shd w:val="clear" w:color="auto" w:fill="FFFFFF"/>
+        </w:rPr>
+      </w:pPr>
+    </w:p>
+    <w:p>
+      <w:pPr>
+        <w:rPr>
+          <w:rFonts w:ascii="Arial" w:hAnsi="Arial" w:cs="Arial"/>
+          <w:color w:val="202122"/>
+          <w:sz w:val="21"/>
+          <w:szCs w:val="21"/>
+          <w:shd w:val="clear" w:color="auto" w:fill="FFFFFF"/>
+        </w:rPr>
+      </w:pPr>
+      <w:r>
+        <w:rPr>
+          <w:rFonts w:ascii="Arial" w:hAnsi="Arial" w:cs="Arial"/>
+          <w:color w:val="202122"/>
+          <w:sz w:val="21"/>
+          <w:szCs w:val="21"/>
+          <w:shd w:val="clear" w:color="auto" w:fill="FFFFFF"/>
+        </w:rPr>
+        <w:t>&gt;Back-</w:t>
+      </w:r>
+      <w:proofErr w:type="spellStart"/>
+      <w:r>
+        <w:rPr>
+          <w:rFonts w:ascii="Arial" w:hAnsi="Arial" w:cs="Arial"/>
+          <w:color w:val="202122"/>
+          <w:sz w:val="21"/>
+          <w:szCs w:val="21"/>
+          <w:shd w:val="clear" w:color="auto" w:fill="FFFFFF"/>
+        </w:rPr>
+        <w:t>End</w:t>
+      </w:r>
+      <w:proofErr w:type="spellEnd"/>
+      <w:r>
+        <w:rPr>
+          <w:rFonts w:ascii="Arial" w:hAnsi="Arial" w:cs="Arial"/>
+          <w:color w:val="202122"/>
+          <w:sz w:val="21"/>
+          <w:szCs w:val="21"/>
+          <w:shd w:val="clear" w:color="auto" w:fill="FFFFFF"/>
+        </w:rPr>
+        <w:t>: Cuida das engrenagens de uma aplicação web, criando códigos para que as funções do site sejam executadas. Como o próprio nome sugere, é um trabalho de bastidores.</w:t>
+      </w:r>
+    </w:p>
+    <w:p>
+      <w:pPr>
+        <w:rPr>
+          <w:rFonts w:ascii="Arial" w:hAnsi="Arial" w:cs="Arial"/>
+          <w:color w:val="202122"/>
+          <w:sz w:val="21"/>
+          <w:szCs w:val="21"/>
+          <w:shd w:val="clear" w:color="auto" w:fill="FFFFFF"/>
+        </w:rPr>
+      </w:pPr>
+    </w:p>
+    <w:p>
+      <w:pPr>
+        <w:rPr>
+          <w:rFonts w:ascii="Arial" w:hAnsi="Arial" w:cs="Arial"/>
+          <w:color w:val="202122"/>
+          <w:sz w:val="21"/>
+          <w:szCs w:val="21"/>
+          <w:shd w:val="clear" w:color="auto" w:fill="FFFFFF"/>
+        </w:rPr>
+      </w:pPr>
+      <w:r>
+        <w:rPr>
+          <w:rFonts w:ascii="Arial" w:hAnsi="Arial" w:cs="Arial"/>
+          <w:color w:val="202122"/>
+          <w:sz w:val="21"/>
+          <w:szCs w:val="21"/>
+          <w:shd w:val="clear" w:color="auto" w:fill="FFFFFF"/>
+        </w:rPr>
+        <w:t xml:space="preserve">&gt;HTTP: É um protocolo de transferência que possibilita que as pessoas que inserem a URL do seu site na Web possam ver os conteúdos e dados que nele existem. A sigla vem do inglês Hypertext </w:t>
+      </w:r>
+      <w:proofErr w:type="spellStart"/>
+      <w:r>
+        <w:rPr>
+          <w:rFonts w:ascii="Arial" w:hAnsi="Arial" w:cs="Arial"/>
+          <w:color w:val="202122"/>
+          <w:sz w:val="21"/>
+          <w:szCs w:val="21"/>
+          <w:shd w:val="clear" w:color="auto" w:fill="FFFFFF"/>
+        </w:rPr>
+        <w:t>Transfer</w:t>
+      </w:r>
+      <w:proofErr w:type="spellEnd"/>
+      <w:r>
+        <w:rPr>
+          <w:rFonts w:ascii="Arial" w:hAnsi="Arial" w:cs="Arial"/>
+          <w:color w:val="202122"/>
+          <w:sz w:val="21"/>
+          <w:szCs w:val="21"/>
+          <w:shd w:val="clear" w:color="auto" w:fill="FFFFFF"/>
+        </w:rPr>
+        <w:t xml:space="preserve"> </w:t>
+      </w:r>
+      <w:proofErr w:type="spellStart"/>
+      <w:r>
+        <w:rPr>
+          <w:rFonts w:ascii="Arial" w:hAnsi="Arial" w:cs="Arial"/>
+          <w:color w:val="202122"/>
+          <w:sz w:val="21"/>
+          <w:szCs w:val="21"/>
+          <w:shd w:val="clear" w:color="auto" w:fill="FFFFFF"/>
+        </w:rPr>
+        <w:t>Protocol</w:t>
+      </w:r>
+      <w:proofErr w:type="spellEnd"/>
+      <w:r>
+        <w:rPr>
+          <w:rFonts w:ascii="Arial" w:hAnsi="Arial" w:cs="Arial"/>
+          <w:color w:val="202122"/>
+          <w:sz w:val="21"/>
+          <w:szCs w:val="21"/>
+          <w:shd w:val="clear" w:color="auto" w:fill="FFFFFF"/>
+        </w:rPr>
+        <w:t>.</w:t>
+      </w:r>
+    </w:p>
+    <w:p>
+      <w:pPr>
+        <w:rPr>
+          <w:rFonts w:ascii="Arial" w:hAnsi="Arial" w:cs="Arial"/>
+          <w:color w:val="202122"/>
+          <w:sz w:val="21"/>
+          <w:szCs w:val="21"/>
+          <w:shd w:val="clear" w:color="auto" w:fill="FFFFFF"/>
+        </w:rPr>
+      </w:pPr>
+    </w:p>
+    <w:p>
+      <w:pPr>
+        <w:rPr>
+          <w:rFonts w:ascii="Arial" w:hAnsi="Arial" w:cs="Arial"/>
+          <w:color w:val="202122"/>
+          <w:sz w:val="21"/>
+          <w:szCs w:val="21"/>
+          <w:shd w:val="clear" w:color="auto" w:fill="FFFFFF"/>
+        </w:rPr>
+      </w:pPr>
+      <w:r>
+        <w:rPr>
+          <w:rFonts w:ascii="Arial" w:hAnsi="Arial" w:cs="Arial"/>
+          <w:color w:val="202122"/>
+          <w:sz w:val="21"/>
+          <w:szCs w:val="21"/>
+          <w:shd w:val="clear" w:color="auto" w:fill="FFFFFF"/>
+        </w:rPr>
+        <w:t>&gt;Servidor: É um computador que inclui programas necessários para atender coletivamente aos requisitos de uma empresa, em vez de um usuário individual, unidade ou aplicativo específico.</w:t>
+      </w:r>
+    </w:p>
+    <w:p>
+      <w:pPr>
+        <w:rPr>
+          <w:rFonts w:ascii="Arial" w:hAnsi="Arial" w:cs="Arial"/>
+          <w:color w:val="202122"/>
+          <w:sz w:val="21"/>
+          <w:szCs w:val="21"/>
+          <w:shd w:val="clear" w:color="auto" w:fill="FFFFFF"/>
+        </w:rPr>
+      </w:pPr>
+    </w:p>
+    <w:p>
+      <w:pPr>
+        <w:rPr>
+          <w:rFonts w:ascii="Arial" w:hAnsi="Arial" w:cs="Arial"/>
+        </w:rPr>
+      </w:pPr>
+      <w:r>
+        <w:rPr>
+          <w:rFonts w:ascii="Arial" w:hAnsi="Arial" w:cs="Arial"/>
+        </w:rPr>
+        <w:t>&gt;Aplicação Cliente: é o componente solicitante de um serviço e envia solicitações para vários tipos de serviços ao servidor. As solicitações feitas pelo cliente ao servidor serão realizadas através de métodos HTTP, como: GET, POST, DELETE, PUT entre outros.</w:t>
+      </w:r>
+    </w:p>
+    <w:p>
+      <w:pPr>
+        <w:rPr>
+          <w:rFonts w:ascii="Arial" w:hAnsi="Arial" w:cs="Arial"/>
+        </w:rPr>
+      </w:pPr>
+    </w:p>
+    <w:p>
+      <w:pPr>
+        <w:rPr>
+          <w:rFonts w:ascii="Arial" w:hAnsi="Arial" w:cs="Arial"/>
+        </w:rPr>
+      </w:pPr>
+      <w:r>
+        <w:rPr>
+          <w:rFonts w:ascii="Arial" w:hAnsi="Arial" w:cs="Arial"/>
+        </w:rPr>
+        <w:t>&gt;Aplicação Servidor: É o componente que é o provedor de serviços e fornece continuamente serviços ao cliente conforme as solicitações. As solicitações HTTP são recebidas e processada s pelo servidor e ele pode executar retornar alguma tarefa solicitada pelo cliente.</w:t>
+      </w:r>
+    </w:p>
+    <w:p>
+      <w:pPr>
+        <w:rPr>
+          <w:rFonts w:ascii="Arial" w:hAnsi="Arial" w:cs="Arial"/>
           <w:u w:val="single"/>
         </w:rPr>
       </w:pPr>
-      <w:r>
-        <w:rPr>
-          <w:color w:val="FF0000"/>
-        </w:rPr>
-        <w:t>Define os termos técnicos usados no documento. Não se deve fazer suposições sobre a experiência ou o conhecimento do leitor.</w:t>
-      </w:r>
-    </w:p>
-    <w:p>
-      <w:pPr>
-        <w:rPr>
+    </w:p>
+    <w:p>
+      <w:pPr>
+        <w:rPr>
+          <w:rFonts w:ascii="Arial" w:hAnsi="Arial" w:cs="Arial"/>
+        </w:rPr>
+      </w:pPr>
+      <w:r>
+        <w:rPr>
+          <w:rFonts w:ascii="Arial" w:hAnsi="Arial" w:cs="Arial"/>
+        </w:rPr>
+        <w:t>&gt;</w:t>
+      </w:r>
+      <w:proofErr w:type="spellStart"/>
+      <w:r>
+        <w:rPr>
+          <w:rFonts w:ascii="Arial" w:hAnsi="Arial" w:cs="Arial"/>
+        </w:rPr>
+        <w:t>Entity</w:t>
+      </w:r>
+      <w:proofErr w:type="spellEnd"/>
+      <w:r>
+        <w:rPr>
+          <w:rFonts w:ascii="Arial" w:hAnsi="Arial" w:cs="Arial"/>
+        </w:rPr>
+        <w:t xml:space="preserve"> - </w:t>
+      </w:r>
+      <w:proofErr w:type="spellStart"/>
+      <w:r>
+        <w:rPr>
+          <w:rFonts w:ascii="Arial" w:hAnsi="Arial" w:cs="Arial"/>
+        </w:rPr>
+        <w:t>Entity</w:t>
+      </w:r>
+      <w:proofErr w:type="spellEnd"/>
+      <w:r>
+        <w:rPr>
+          <w:rFonts w:ascii="Arial" w:hAnsi="Arial" w:cs="Arial"/>
+        </w:rPr>
+        <w:t xml:space="preserve"> representa os objetos do banco de dados mapeados em classes, ou seja, funcionam como espécies de espelhos da base. Essa camada, possui apenas os atributos e seus devidos recursos de </w:t>
+      </w:r>
+      <w:proofErr w:type="spellStart"/>
+      <w:r>
+        <w:rPr>
+          <w:rFonts w:ascii="Arial" w:hAnsi="Arial" w:cs="Arial"/>
+        </w:rPr>
+        <w:t>getters</w:t>
+      </w:r>
+      <w:proofErr w:type="spellEnd"/>
+      <w:r>
+        <w:rPr>
+          <w:rFonts w:ascii="Arial" w:hAnsi="Arial" w:cs="Arial"/>
+        </w:rPr>
+        <w:t xml:space="preserve"> e </w:t>
+      </w:r>
+      <w:proofErr w:type="spellStart"/>
+      <w:r>
+        <w:rPr>
+          <w:rFonts w:ascii="Arial" w:hAnsi="Arial" w:cs="Arial"/>
+        </w:rPr>
+        <w:t>setters</w:t>
+      </w:r>
+      <w:proofErr w:type="spellEnd"/>
+      <w:r>
+        <w:rPr>
+          <w:rFonts w:ascii="Arial" w:hAnsi="Arial" w:cs="Arial"/>
+        </w:rPr>
+        <w:t xml:space="preserve"> com as referências para as colunas das consultas feitas na base de dados.</w:t>
+      </w:r>
+    </w:p>
+    <w:p>
+      <w:pPr>
+        <w:rPr>
+          <w:rFonts w:ascii="Arial" w:hAnsi="Arial" w:cs="Arial"/>
+        </w:rPr>
+      </w:pPr>
+    </w:p>
+    <w:p>
+      <w:pPr>
+        <w:rPr>
+          <w:rFonts w:ascii="Arial" w:hAnsi="Arial" w:cs="Arial"/>
+        </w:rPr>
+      </w:pPr>
+      <w:r>
+        <w:rPr>
+          <w:rFonts w:ascii="Arial" w:hAnsi="Arial" w:cs="Arial"/>
+        </w:rPr>
+        <w:t>&gt;</w:t>
+      </w:r>
+      <w:proofErr w:type="spellStart"/>
+      <w:r>
+        <w:rPr>
+          <w:rFonts w:ascii="Arial" w:hAnsi="Arial" w:cs="Arial"/>
+        </w:rPr>
+        <w:t>Controller</w:t>
+      </w:r>
+      <w:proofErr w:type="spellEnd"/>
+      <w:r>
+        <w:rPr>
+          <w:rFonts w:ascii="Arial" w:hAnsi="Arial" w:cs="Arial"/>
+        </w:rPr>
+        <w:t xml:space="preserve"> - O primeiro componente é o </w:t>
+      </w:r>
+      <w:proofErr w:type="spellStart"/>
+      <w:r>
+        <w:rPr>
+          <w:rFonts w:ascii="Arial" w:hAnsi="Arial" w:cs="Arial"/>
+        </w:rPr>
+        <w:t>controller</w:t>
+      </w:r>
+      <w:proofErr w:type="spellEnd"/>
+      <w:r>
+        <w:rPr>
+          <w:rFonts w:ascii="Arial" w:hAnsi="Arial" w:cs="Arial"/>
+        </w:rPr>
+        <w:t xml:space="preserve">, ele é responsável por fazer a interface </w:t>
+      </w:r>
+      <w:proofErr w:type="spellStart"/>
+      <w:r>
+        <w:rPr>
+          <w:rFonts w:ascii="Arial" w:hAnsi="Arial" w:cs="Arial"/>
+        </w:rPr>
+        <w:t>como</w:t>
+      </w:r>
+      <w:proofErr w:type="spellEnd"/>
+      <w:r>
+        <w:rPr>
+          <w:rFonts w:ascii="Arial" w:hAnsi="Arial" w:cs="Arial"/>
+        </w:rPr>
+        <w:t xml:space="preserve"> usuário, ou seja, é ele quem recebe os parâmetros de entrada, faz as devidas validações de dados, repassa para os próximas componentes e aguarda o processamento para fazer o retorno ao usuário.</w:t>
+      </w:r>
+    </w:p>
+    <w:p>
+      <w:pPr>
+        <w:rPr>
+          <w:rFonts w:ascii="Arial" w:hAnsi="Arial" w:cs="Arial"/>
           <w:u w:val="single"/>
         </w:rPr>
       </w:pPr>
     </w:p>
-    <w:p/>
+    <w:p>
+      <w:pPr>
+        <w:rPr>
+          <w:rFonts w:ascii="Arial" w:hAnsi="Arial" w:cs="Arial"/>
+        </w:rPr>
+      </w:pPr>
+      <w:r>
+        <w:rPr>
+          <w:rFonts w:ascii="Arial" w:hAnsi="Arial" w:cs="Arial"/>
+        </w:rPr>
+        <w:t xml:space="preserve">&gt;Service: O componente </w:t>
+      </w:r>
+      <w:proofErr w:type="spellStart"/>
+      <w:r>
+        <w:rPr>
+          <w:rFonts w:ascii="Arial" w:hAnsi="Arial" w:cs="Arial"/>
+        </w:rPr>
+        <w:t>service</w:t>
+      </w:r>
+      <w:proofErr w:type="spellEnd"/>
+      <w:r>
+        <w:rPr>
+          <w:rFonts w:ascii="Arial" w:hAnsi="Arial" w:cs="Arial"/>
+        </w:rPr>
+        <w:t xml:space="preserve"> é responsável por encapsular as regras de negócio e fazer o </w:t>
+      </w:r>
+      <w:proofErr w:type="spellStart"/>
+      <w:r>
+        <w:rPr>
+          <w:rFonts w:ascii="Arial" w:hAnsi="Arial" w:cs="Arial"/>
+        </w:rPr>
+        <w:t>orquestramento</w:t>
+      </w:r>
+      <w:proofErr w:type="spellEnd"/>
+      <w:r>
+        <w:rPr>
+          <w:rFonts w:ascii="Arial" w:hAnsi="Arial" w:cs="Arial"/>
+        </w:rPr>
+        <w:t xml:space="preserve"> entre </w:t>
+      </w:r>
+      <w:proofErr w:type="spellStart"/>
+      <w:r>
+        <w:rPr>
+          <w:rFonts w:ascii="Arial" w:hAnsi="Arial" w:cs="Arial"/>
+        </w:rPr>
+        <w:t>controllers</w:t>
+      </w:r>
+      <w:proofErr w:type="spellEnd"/>
+      <w:r>
+        <w:rPr>
+          <w:rFonts w:ascii="Arial" w:hAnsi="Arial" w:cs="Arial"/>
+        </w:rPr>
+        <w:t xml:space="preserve"> e </w:t>
+      </w:r>
+      <w:proofErr w:type="spellStart"/>
+      <w:r>
+        <w:rPr>
+          <w:rFonts w:ascii="Arial" w:hAnsi="Arial" w:cs="Arial"/>
+        </w:rPr>
+        <w:t>repositories</w:t>
+      </w:r>
+      <w:proofErr w:type="spellEnd"/>
+      <w:r>
+        <w:rPr>
+          <w:rFonts w:ascii="Arial" w:hAnsi="Arial" w:cs="Arial"/>
+        </w:rPr>
+        <w:t xml:space="preserve">. A camada </w:t>
+      </w:r>
+      <w:proofErr w:type="spellStart"/>
+      <w:r>
+        <w:rPr>
+          <w:rFonts w:ascii="Arial" w:hAnsi="Arial" w:cs="Arial"/>
+        </w:rPr>
+        <w:t>service</w:t>
+      </w:r>
+      <w:proofErr w:type="spellEnd"/>
+      <w:r>
+        <w:rPr>
+          <w:rFonts w:ascii="Arial" w:hAnsi="Arial" w:cs="Arial"/>
+        </w:rPr>
+        <w:t xml:space="preserve"> pode utilizar as </w:t>
+      </w:r>
+      <w:proofErr w:type="spellStart"/>
+      <w:r>
+        <w:rPr>
+          <w:rFonts w:ascii="Arial" w:hAnsi="Arial" w:cs="Arial"/>
+        </w:rPr>
+        <w:t>entities</w:t>
+      </w:r>
+      <w:proofErr w:type="spellEnd"/>
+      <w:r>
+        <w:rPr>
+          <w:rFonts w:ascii="Arial" w:hAnsi="Arial" w:cs="Arial"/>
+        </w:rPr>
+        <w:t xml:space="preserve"> para preparar um objeto para ser persistido na base ou para receber um objeto já persistido.</w:t>
+      </w:r>
+    </w:p>
+    <w:p>
+      <w:pPr>
+        <w:rPr>
+          <w:rFonts w:ascii="Arial" w:hAnsi="Arial" w:cs="Arial"/>
+          <w:u w:val="single"/>
+        </w:rPr>
+      </w:pPr>
+    </w:p>
+    <w:p>
+      <w:pPr>
+        <w:rPr>
+          <w:rFonts w:ascii="Arial" w:hAnsi="Arial" w:cs="Arial"/>
+        </w:rPr>
+      </w:pPr>
+      <w:r>
+        <w:rPr>
+          <w:rFonts w:ascii="Arial" w:hAnsi="Arial" w:cs="Arial"/>
+        </w:rPr>
+        <w:t>&gt;</w:t>
+      </w:r>
+      <w:proofErr w:type="spellStart"/>
+      <w:r>
+        <w:rPr>
+          <w:rFonts w:ascii="Arial" w:hAnsi="Arial" w:cs="Arial"/>
+        </w:rPr>
+        <w:t>Repository</w:t>
+      </w:r>
+      <w:proofErr w:type="spellEnd"/>
+      <w:r>
+        <w:rPr>
+          <w:rFonts w:ascii="Arial" w:hAnsi="Arial" w:cs="Arial"/>
+        </w:rPr>
+        <w:t xml:space="preserve">: O componente </w:t>
+      </w:r>
+      <w:proofErr w:type="spellStart"/>
+      <w:r>
+        <w:rPr>
+          <w:rFonts w:ascii="Arial" w:hAnsi="Arial" w:cs="Arial"/>
+        </w:rPr>
+        <w:t>repository</w:t>
+      </w:r>
+      <w:proofErr w:type="spellEnd"/>
+      <w:r>
+        <w:rPr>
+          <w:rFonts w:ascii="Arial" w:hAnsi="Arial" w:cs="Arial"/>
+        </w:rPr>
+        <w:t xml:space="preserve"> é responsável por fazer a abstração para o acesso ao banco de dados, é nessa camada onde as operações necessárias a base são feitas. O </w:t>
+      </w:r>
+      <w:proofErr w:type="spellStart"/>
+      <w:r>
+        <w:rPr>
+          <w:rFonts w:ascii="Arial" w:hAnsi="Arial" w:cs="Arial"/>
+        </w:rPr>
+        <w:t>repository</w:t>
+      </w:r>
+      <w:proofErr w:type="spellEnd"/>
+      <w:r>
+        <w:rPr>
+          <w:rFonts w:ascii="Arial" w:hAnsi="Arial" w:cs="Arial"/>
+        </w:rPr>
+        <w:t xml:space="preserve"> faz o mapeamento da base para as entidades e a persistências das entidades para o banco de </w:t>
+      </w:r>
+      <w:proofErr w:type="gramStart"/>
+      <w:r>
+        <w:rPr>
+          <w:rFonts w:ascii="Arial" w:hAnsi="Arial" w:cs="Arial"/>
+        </w:rPr>
+        <w:t>dados..</w:t>
+      </w:r>
+      <w:proofErr w:type="gramEnd"/>
+    </w:p>
+    <w:p>
+      <w:pPr>
+        <w:rPr>
+          <w:rFonts w:ascii="Arial" w:hAnsi="Arial" w:cs="Arial"/>
+        </w:rPr>
+      </w:pPr>
+    </w:p>
+    <w:p>
+      <w:pPr>
+        <w:rPr>
+          <w:rFonts w:ascii="Arial" w:hAnsi="Arial" w:cs="Arial"/>
+        </w:rPr>
+      </w:pPr>
+      <w:r>
+        <w:rPr>
+          <w:rFonts w:ascii="Arial" w:hAnsi="Arial" w:cs="Arial"/>
+        </w:rPr>
+        <w:t>&gt;Framework: Significa estrutura. De maneira geral, essa estrutura é feita para resolver um problema específico. Na programação, um framework é um conjunto de códigos genéricos capaz de unir trechos de um projeto de desenvolvimento.</w:t>
+      </w:r>
+    </w:p>
+    <w:p>
+      <w:pPr>
+        <w:rPr>
+          <w:rFonts w:ascii="Arial" w:hAnsi="Arial" w:cs="Arial"/>
+        </w:rPr>
+      </w:pPr>
+    </w:p>
+    <w:p>
+      <w:r>
+        <w:rPr>
+          <w:rFonts w:ascii="Arial" w:hAnsi="Arial" w:cs="Arial"/>
+        </w:rPr>
+        <w:t>&gt;Spring Boot: É uma ferramenta que nasceu a partir do Spring, um framework desenvolvido para a plataforma Java baseado nos padrões de projetos, inversão de controle e injeção de dependência.</w:t>
+      </w:r>
+    </w:p>
+    <w:p>
+      <w:pPr>
+        <w:rPr>
+          <w:rFonts w:ascii="Arial" w:hAnsi="Arial" w:cs="Arial"/>
+          <w:color w:val="202122"/>
+          <w:sz w:val="21"/>
+          <w:szCs w:val="21"/>
+          <w:shd w:val="clear" w:color="auto" w:fill="FFFFFF"/>
+        </w:rPr>
+      </w:pPr>
+      <w:r>
+        <w:rPr>
+          <w:rFonts w:ascii="Arial" w:hAnsi="Arial" w:cs="Arial"/>
+          <w:color w:val="202122"/>
+          <w:sz w:val="21"/>
+          <w:szCs w:val="21"/>
+          <w:shd w:val="clear" w:color="auto" w:fill="FFFFFF"/>
+        </w:rPr>
+        <w:t>&gt;Aplicação Web Services API REST (</w:t>
+      </w:r>
+      <w:proofErr w:type="spellStart"/>
+      <w:r>
+        <w:rPr>
+          <w:rFonts w:ascii="Arial" w:hAnsi="Arial" w:cs="Arial"/>
+          <w:color w:val="202122"/>
+          <w:sz w:val="21"/>
+          <w:szCs w:val="21"/>
+          <w:shd w:val="clear" w:color="auto" w:fill="FFFFFF"/>
+        </w:rPr>
+        <w:t>Representational</w:t>
+      </w:r>
+      <w:proofErr w:type="spellEnd"/>
+      <w:r>
+        <w:rPr>
+          <w:rFonts w:ascii="Arial" w:hAnsi="Arial" w:cs="Arial"/>
+          <w:color w:val="202122"/>
+          <w:sz w:val="21"/>
+          <w:szCs w:val="21"/>
+          <w:shd w:val="clear" w:color="auto" w:fill="FFFFFF"/>
+        </w:rPr>
+        <w:t xml:space="preserve"> </w:t>
+      </w:r>
+      <w:proofErr w:type="spellStart"/>
+      <w:r>
+        <w:rPr>
+          <w:rFonts w:ascii="Arial" w:hAnsi="Arial" w:cs="Arial"/>
+          <w:color w:val="202122"/>
+          <w:sz w:val="21"/>
+          <w:szCs w:val="21"/>
+          <w:shd w:val="clear" w:color="auto" w:fill="FFFFFF"/>
+        </w:rPr>
+        <w:t>State</w:t>
+      </w:r>
+      <w:proofErr w:type="spellEnd"/>
+      <w:r>
+        <w:rPr>
+          <w:rFonts w:ascii="Arial" w:hAnsi="Arial" w:cs="Arial"/>
+          <w:color w:val="202122"/>
+          <w:sz w:val="21"/>
+          <w:szCs w:val="21"/>
+          <w:shd w:val="clear" w:color="auto" w:fill="FFFFFF"/>
+        </w:rPr>
+        <w:t xml:space="preserve"> </w:t>
+      </w:r>
+      <w:proofErr w:type="spellStart"/>
+      <w:r>
+        <w:rPr>
+          <w:rFonts w:ascii="Arial" w:hAnsi="Arial" w:cs="Arial"/>
+          <w:color w:val="202122"/>
+          <w:sz w:val="21"/>
+          <w:szCs w:val="21"/>
+          <w:shd w:val="clear" w:color="auto" w:fill="FFFFFF"/>
+        </w:rPr>
+        <w:t>Transfer</w:t>
+      </w:r>
+      <w:proofErr w:type="spellEnd"/>
+      <w:r>
+        <w:rPr>
+          <w:rFonts w:ascii="Arial" w:hAnsi="Arial" w:cs="Arial"/>
+          <w:color w:val="202122"/>
+          <w:sz w:val="21"/>
+          <w:szCs w:val="21"/>
+          <w:shd w:val="clear" w:color="auto" w:fill="FFFFFF"/>
+        </w:rPr>
+        <w:t xml:space="preserve">): é um estilo de arquitetura para sistemas de hipermídia distribuídos, como a World </w:t>
+      </w:r>
+      <w:proofErr w:type="spellStart"/>
+      <w:r>
+        <w:rPr>
+          <w:rFonts w:ascii="Arial" w:hAnsi="Arial" w:cs="Arial"/>
+          <w:color w:val="202122"/>
+          <w:sz w:val="21"/>
+          <w:szCs w:val="21"/>
+          <w:shd w:val="clear" w:color="auto" w:fill="FFFFFF"/>
+        </w:rPr>
+        <w:t>Wide</w:t>
+      </w:r>
+      <w:proofErr w:type="spellEnd"/>
+      <w:r>
+        <w:rPr>
+          <w:rFonts w:ascii="Arial" w:hAnsi="Arial" w:cs="Arial"/>
+          <w:color w:val="202122"/>
+          <w:sz w:val="21"/>
+          <w:szCs w:val="21"/>
+          <w:shd w:val="clear" w:color="auto" w:fill="FFFFFF"/>
+        </w:rPr>
+        <w:t xml:space="preserve"> Web. </w:t>
+      </w:r>
+    </w:p>
+    <w:p>
+      <w:pPr>
+        <w:rPr>
+          <w:rFonts w:ascii="Arial" w:hAnsi="Arial" w:cs="Arial"/>
+          <w:color w:val="202122"/>
+          <w:sz w:val="21"/>
+          <w:szCs w:val="21"/>
+          <w:shd w:val="clear" w:color="auto" w:fill="FFFFFF"/>
+        </w:rPr>
+      </w:pPr>
+    </w:p>
+    <w:p>
+      <w:pPr>
+        <w:rPr>
+          <w:rFonts w:ascii="Arial" w:hAnsi="Arial" w:cs="Arial"/>
+          <w:color w:val="202122"/>
+          <w:sz w:val="21"/>
+          <w:szCs w:val="21"/>
+          <w:shd w:val="clear" w:color="auto" w:fill="FFFFFF"/>
+        </w:rPr>
+      </w:pPr>
+      <w:r>
+        <w:rPr>
+          <w:rFonts w:ascii="Arial" w:hAnsi="Arial" w:cs="Arial"/>
+          <w:color w:val="202122"/>
+          <w:sz w:val="21"/>
+          <w:szCs w:val="21"/>
+          <w:shd w:val="clear" w:color="auto" w:fill="FFFFFF"/>
+        </w:rPr>
+        <w:t xml:space="preserve">&gt;Entidades </w:t>
+      </w:r>
+      <w:proofErr w:type="spellStart"/>
+      <w:r>
+        <w:rPr>
+          <w:rFonts w:ascii="Arial" w:hAnsi="Arial" w:cs="Arial"/>
+          <w:color w:val="202122"/>
+          <w:sz w:val="21"/>
+          <w:szCs w:val="21"/>
+          <w:shd w:val="clear" w:color="auto" w:fill="FFFFFF"/>
+        </w:rPr>
+        <w:t>controllers</w:t>
+      </w:r>
+      <w:proofErr w:type="spellEnd"/>
+      <w:r>
+        <w:rPr>
+          <w:rFonts w:ascii="Arial" w:hAnsi="Arial" w:cs="Arial"/>
+          <w:color w:val="202122"/>
+          <w:sz w:val="21"/>
+          <w:szCs w:val="21"/>
+          <w:shd w:val="clear" w:color="auto" w:fill="FFFFFF"/>
+        </w:rPr>
+        <w:t xml:space="preserve">: Local de armazenamento de controle </w:t>
+      </w:r>
+    </w:p>
+    <w:p>
+      <w:pPr>
+        <w:rPr>
+          <w:rFonts w:ascii="Arial" w:hAnsi="Arial" w:cs="Arial"/>
+          <w:color w:val="202122"/>
+          <w:sz w:val="21"/>
+          <w:szCs w:val="21"/>
+          <w:shd w:val="clear" w:color="auto" w:fill="FFFFFF"/>
+        </w:rPr>
+      </w:pPr>
+    </w:p>
+    <w:p>
+      <w:pPr>
+        <w:rPr>
+          <w:rFonts w:ascii="Arial" w:hAnsi="Arial" w:cs="Arial"/>
+          <w:color w:val="202122"/>
+          <w:sz w:val="21"/>
+          <w:szCs w:val="21"/>
+          <w:shd w:val="clear" w:color="auto" w:fill="FFFFFF"/>
+        </w:rPr>
+      </w:pPr>
+      <w:r>
+        <w:rPr>
+          <w:rFonts w:ascii="Arial" w:hAnsi="Arial" w:cs="Arial"/>
+          <w:color w:val="202122"/>
+          <w:sz w:val="21"/>
+          <w:szCs w:val="21"/>
+          <w:shd w:val="clear" w:color="auto" w:fill="FFFFFF"/>
+        </w:rPr>
+        <w:t xml:space="preserve">&gt;Entidade </w:t>
+      </w:r>
+      <w:proofErr w:type="spellStart"/>
+      <w:r>
+        <w:rPr>
+          <w:rFonts w:ascii="Arial" w:hAnsi="Arial" w:cs="Arial"/>
+          <w:color w:val="202122"/>
+          <w:sz w:val="21"/>
+          <w:szCs w:val="21"/>
+          <w:shd w:val="clear" w:color="auto" w:fill="FFFFFF"/>
+        </w:rPr>
+        <w:t>services</w:t>
+      </w:r>
+      <w:proofErr w:type="spellEnd"/>
+      <w:r>
+        <w:rPr>
+          <w:rFonts w:ascii="Arial" w:hAnsi="Arial" w:cs="Arial"/>
+          <w:color w:val="202122"/>
+          <w:sz w:val="21"/>
+          <w:szCs w:val="21"/>
+          <w:shd w:val="clear" w:color="auto" w:fill="FFFFFF"/>
+        </w:rPr>
+        <w:t>: Local de armazenamento de serviço</w:t>
+      </w:r>
+    </w:p>
+    <w:p>
+      <w:pPr>
+        <w:rPr>
+          <w:rFonts w:ascii="Arial" w:hAnsi="Arial" w:cs="Arial"/>
+          <w:color w:val="202122"/>
+          <w:sz w:val="21"/>
+          <w:szCs w:val="21"/>
+          <w:shd w:val="clear" w:color="auto" w:fill="FFFFFF"/>
+        </w:rPr>
+      </w:pPr>
+    </w:p>
+    <w:p>
+      <w:pPr>
+        <w:rPr>
+          <w:rFonts w:ascii="Arial" w:hAnsi="Arial" w:cs="Arial"/>
+          <w:color w:val="202122"/>
+          <w:sz w:val="21"/>
+          <w:szCs w:val="21"/>
+          <w:shd w:val="clear" w:color="auto" w:fill="FFFFFF"/>
+        </w:rPr>
+      </w:pPr>
+      <w:r>
+        <w:rPr>
+          <w:rFonts w:ascii="Arial" w:hAnsi="Arial" w:cs="Arial"/>
+          <w:color w:val="202122"/>
+          <w:sz w:val="21"/>
+          <w:szCs w:val="21"/>
+          <w:shd w:val="clear" w:color="auto" w:fill="FFFFFF"/>
+        </w:rPr>
+        <w:t xml:space="preserve">&gt;Entidade </w:t>
+      </w:r>
+      <w:proofErr w:type="spellStart"/>
+      <w:r>
+        <w:rPr>
+          <w:rFonts w:ascii="Arial" w:hAnsi="Arial" w:cs="Arial"/>
+          <w:color w:val="202122"/>
+          <w:sz w:val="21"/>
+          <w:szCs w:val="21"/>
+          <w:shd w:val="clear" w:color="auto" w:fill="FFFFFF"/>
+        </w:rPr>
+        <w:t>repositories</w:t>
+      </w:r>
+      <w:proofErr w:type="spellEnd"/>
+      <w:r>
+        <w:rPr>
+          <w:rFonts w:ascii="Arial" w:hAnsi="Arial" w:cs="Arial"/>
+          <w:color w:val="202122"/>
+          <w:sz w:val="21"/>
+          <w:szCs w:val="21"/>
+          <w:shd w:val="clear" w:color="auto" w:fill="FFFFFF"/>
+        </w:rPr>
+        <w:t>: Local de armazenamento de inserções, consultas e atualizações</w:t>
+      </w:r>
+    </w:p>
+    <w:p>
+      <w:pPr>
+        <w:rPr>
+          <w:rFonts w:ascii="Arial" w:hAnsi="Arial" w:cs="Arial"/>
+          <w:color w:val="202122"/>
+          <w:sz w:val="21"/>
+          <w:szCs w:val="21"/>
+          <w:shd w:val="clear" w:color="auto" w:fill="FFFFFF"/>
+        </w:rPr>
+      </w:pPr>
+    </w:p>
+    <w:p>
+      <w:pPr>
+        <w:rPr>
+          <w:rFonts w:ascii="Arial" w:hAnsi="Arial" w:cs="Arial"/>
+          <w:color w:val="202122"/>
+          <w:sz w:val="21"/>
+          <w:szCs w:val="21"/>
+          <w:shd w:val="clear" w:color="auto" w:fill="FFFFFF"/>
+        </w:rPr>
+      </w:pPr>
+      <w:r>
+        <w:rPr>
+          <w:rFonts w:ascii="Arial" w:hAnsi="Arial" w:cs="Arial"/>
+          <w:color w:val="202122"/>
+          <w:sz w:val="21"/>
+          <w:szCs w:val="21"/>
+          <w:shd w:val="clear" w:color="auto" w:fill="FFFFFF"/>
+        </w:rPr>
+        <w:t xml:space="preserve">&gt;Método GET: </w:t>
+      </w:r>
+      <w:proofErr w:type="spellStart"/>
+      <w:r>
+        <w:rPr>
+          <w:rFonts w:ascii="Arial" w:hAnsi="Arial" w:cs="Arial"/>
+          <w:color w:val="202122"/>
+          <w:sz w:val="21"/>
+          <w:szCs w:val="21"/>
+          <w:shd w:val="clear" w:color="auto" w:fill="FFFFFF"/>
+        </w:rPr>
+        <w:t>Get</w:t>
+      </w:r>
+      <w:proofErr w:type="spellEnd"/>
+      <w:r>
+        <w:rPr>
+          <w:rFonts w:ascii="Arial" w:hAnsi="Arial" w:cs="Arial"/>
+          <w:color w:val="202122"/>
+          <w:sz w:val="21"/>
+          <w:szCs w:val="21"/>
+          <w:shd w:val="clear" w:color="auto" w:fill="FFFFFF"/>
+        </w:rPr>
+        <w:t xml:space="preserve"> é usado para recuperar ou obter as informações de um determinado servidor usando um determinado URL</w:t>
+      </w:r>
+    </w:p>
+    <w:p>
+      <w:pPr>
+        <w:rPr>
+          <w:rFonts w:ascii="Arial" w:hAnsi="Arial" w:cs="Arial"/>
+          <w:color w:val="202122"/>
+          <w:sz w:val="21"/>
+          <w:szCs w:val="21"/>
+          <w:shd w:val="clear" w:color="auto" w:fill="FFFFFF"/>
+        </w:rPr>
+      </w:pPr>
+    </w:p>
+    <w:p>
+      <w:pPr>
+        <w:rPr>
+          <w:rFonts w:ascii="Arial" w:hAnsi="Arial" w:cs="Arial"/>
+          <w:color w:val="202122"/>
+          <w:sz w:val="21"/>
+          <w:szCs w:val="21"/>
+          <w:shd w:val="clear" w:color="auto" w:fill="FFFFFF"/>
+        </w:rPr>
+      </w:pPr>
+      <w:r>
+        <w:rPr>
+          <w:rFonts w:ascii="Arial" w:hAnsi="Arial" w:cs="Arial"/>
+          <w:color w:val="202122"/>
+          <w:sz w:val="21"/>
+          <w:szCs w:val="21"/>
+          <w:shd w:val="clear" w:color="auto" w:fill="FFFFFF"/>
+        </w:rPr>
+        <w:t>&gt;Método POST: usado para enviar dados ao servidor, como fazer upload de um arquivo ou transferir alguns dados ou adicionar uma nova linha à tabela</w:t>
+      </w:r>
+    </w:p>
+    <w:p>
+      <w:pPr>
+        <w:rPr>
+          <w:rFonts w:ascii="Arial" w:hAnsi="Arial" w:cs="Arial"/>
+          <w:color w:val="202122"/>
+          <w:sz w:val="21"/>
+          <w:szCs w:val="21"/>
+          <w:shd w:val="clear" w:color="auto" w:fill="FFFFFF"/>
+        </w:rPr>
+      </w:pPr>
+    </w:p>
+    <w:p>
+      <w:pPr>
+        <w:rPr>
+          <w:rFonts w:ascii="Arial" w:hAnsi="Arial" w:cs="Arial"/>
+          <w:color w:val="202122"/>
+          <w:sz w:val="21"/>
+          <w:szCs w:val="21"/>
+          <w:shd w:val="clear" w:color="auto" w:fill="FFFFFF"/>
+        </w:rPr>
+      </w:pPr>
+      <w:r>
+        <w:rPr>
+          <w:rFonts w:ascii="Arial" w:hAnsi="Arial" w:cs="Arial"/>
+          <w:color w:val="202122"/>
+          <w:sz w:val="21"/>
+          <w:szCs w:val="21"/>
+          <w:shd w:val="clear" w:color="auto" w:fill="FFFFFF"/>
+        </w:rPr>
+        <w:t>&gt;Método DELETE: Método para excluir toda a coleção</w:t>
+      </w:r>
+    </w:p>
+    <w:p>
+      <w:pPr>
+        <w:rPr>
+          <w:rFonts w:ascii="Arial" w:hAnsi="Arial" w:cs="Arial"/>
+          <w:color w:val="202122"/>
+          <w:sz w:val="21"/>
+          <w:szCs w:val="21"/>
+          <w:shd w:val="clear" w:color="auto" w:fill="FFFFFF"/>
+        </w:rPr>
+      </w:pPr>
+    </w:p>
+    <w:p>
+      <w:pPr>
+        <w:rPr>
+          <w:rFonts w:ascii="Arial" w:hAnsi="Arial" w:cs="Arial"/>
+          <w:color w:val="202122"/>
+          <w:sz w:val="21"/>
+          <w:szCs w:val="21"/>
+          <w:shd w:val="clear" w:color="auto" w:fill="FFFFFF"/>
+        </w:rPr>
+      </w:pPr>
+      <w:r>
+        <w:rPr>
+          <w:rFonts w:ascii="Arial" w:hAnsi="Arial" w:cs="Arial"/>
+          <w:color w:val="202122"/>
+          <w:sz w:val="21"/>
+          <w:szCs w:val="21"/>
+          <w:shd w:val="clear" w:color="auto" w:fill="FFFFFF"/>
+        </w:rPr>
+        <w:t>&gt;Método PUT Método: utilizado para atualizar recursos.</w:t>
+      </w:r>
+    </w:p>
+    <w:p>
+      <w:pPr>
+        <w:rPr>
+          <w:rFonts w:ascii="Arial" w:hAnsi="Arial" w:cs="Arial"/>
+          <w:color w:val="202122"/>
+          <w:sz w:val="21"/>
+          <w:szCs w:val="21"/>
+          <w:shd w:val="clear" w:color="auto" w:fill="FFFFFF"/>
+        </w:rPr>
+      </w:pPr>
+    </w:p>
+    <w:p>
+      <w:pPr>
+        <w:rPr>
+          <w:rFonts w:ascii="Arial" w:hAnsi="Arial" w:cs="Arial"/>
+          <w:color w:val="202122"/>
+          <w:sz w:val="21"/>
+          <w:szCs w:val="21"/>
+          <w:shd w:val="clear" w:color="auto" w:fill="FFFFFF"/>
+        </w:rPr>
+      </w:pPr>
+      <w:r>
+        <w:rPr>
+          <w:rFonts w:ascii="Arial" w:hAnsi="Arial" w:cs="Arial"/>
+          <w:color w:val="202122"/>
+          <w:sz w:val="21"/>
+          <w:szCs w:val="21"/>
+          <w:shd w:val="clear" w:color="auto" w:fill="FFFFFF"/>
+        </w:rPr>
+        <w:t>&gt;Requisitos Funcionais: São todos os problemas e necessidades que devem ser atendidos e resolvidos pelo Software por meio de funções ou serviços.</w:t>
+      </w:r>
+    </w:p>
+    <w:p>
+      <w:pPr>
+        <w:rPr>
+          <w:rFonts w:ascii="Arial" w:hAnsi="Arial" w:cs="Arial"/>
+          <w:color w:val="202122"/>
+          <w:sz w:val="21"/>
+          <w:szCs w:val="21"/>
+          <w:shd w:val="clear" w:color="auto" w:fill="FFFFFF"/>
+        </w:rPr>
+      </w:pPr>
+    </w:p>
+    <w:p>
+      <w:pPr>
+        <w:rPr>
+          <w:rFonts w:ascii="Arial" w:hAnsi="Arial" w:cs="Arial"/>
+          <w:color w:val="202122"/>
+          <w:sz w:val="21"/>
+          <w:szCs w:val="21"/>
+          <w:shd w:val="clear" w:color="auto" w:fill="FFFFFF"/>
+        </w:rPr>
+      </w:pPr>
+    </w:p>
+    <w:p>
+      <w:pPr>
+        <w:rPr>
+          <w:rFonts w:ascii="Arial" w:hAnsi="Arial" w:cs="Arial"/>
+          <w:color w:val="202122"/>
+          <w:sz w:val="21"/>
+          <w:szCs w:val="21"/>
+          <w:shd w:val="clear" w:color="auto" w:fill="FFFFFF"/>
+        </w:rPr>
+      </w:pPr>
+    </w:p>
     <w:p>
       <w:pPr>
         <w:pStyle w:val="Ttulo1"/>
@@ -564,6 +1952,7 @@
         </w:numPr>
       </w:pPr>
       <w:r>
+        <w:lastRenderedPageBreak/>
         <w:t xml:space="preserve">Definição de </w:t>
       </w:r>
       <w:r>
@@ -580,85 +1969,212 @@
       </w:r>
     </w:p>
     <w:p/>
-    <w:p>
-      <w:r>
+    <w:p/>
+    <w:p/>
+    <w:p>
+      <w:pPr>
+        <w:rPr>
+          <w:sz w:val="28"/>
+          <w:szCs w:val="28"/>
+        </w:rPr>
+      </w:pPr>
+      <w:r>
+        <w:rPr>
+          <w:sz w:val="28"/>
+          <w:szCs w:val="28"/>
+        </w:rPr>
+        <w:t>Requisitos de Usuário</w:t>
+      </w:r>
+      <w:r>
+        <w:rPr>
+          <w:sz w:val="28"/>
+          <w:szCs w:val="28"/>
+        </w:rPr>
+        <w:t>:</w:t>
+      </w:r>
+    </w:p>
+    <w:p>
+      <w:pPr>
+        <w:rPr>
+          <w:sz w:val="28"/>
+          <w:szCs w:val="28"/>
+        </w:rPr>
+      </w:pPr>
+    </w:p>
+    <w:p>
+      <w:pPr>
+        <w:rPr>
+          <w:sz w:val="28"/>
+          <w:szCs w:val="28"/>
+        </w:rPr>
+      </w:pPr>
+      <w:r>
+        <w:rPr>
+          <w:sz w:val="28"/>
+          <w:szCs w:val="28"/>
+        </w:rPr>
         <w:t>- O sistema irá permitir o cadastro de usuários  com nome, e-mail e senha.</w:t>
       </w:r>
     </w:p>
     <w:p>
-      <w:r>
+      <w:pPr>
+        <w:rPr>
+          <w:sz w:val="28"/>
+          <w:szCs w:val="28"/>
+        </w:rPr>
+      </w:pPr>
+      <w:r>
+        <w:rPr>
+          <w:sz w:val="28"/>
+          <w:szCs w:val="28"/>
+        </w:rPr>
         <w:t>- O sistema irá permitir o login dos usuários através do e-mail e senha.</w:t>
       </w:r>
     </w:p>
     <w:p>
-      <w:r>
+      <w:pPr>
+        <w:rPr>
+          <w:sz w:val="28"/>
+          <w:szCs w:val="28"/>
+        </w:rPr>
+      </w:pPr>
+      <w:r>
+        <w:rPr>
+          <w:sz w:val="28"/>
+          <w:szCs w:val="28"/>
+        </w:rPr>
         <w:t>- O sistema irá permitir que um usuário cadastre um produto para ser leiloado.</w:t>
       </w:r>
     </w:p>
     <w:p>
-      <w:r>
+      <w:pPr>
+        <w:rPr>
+          <w:sz w:val="28"/>
+          <w:szCs w:val="28"/>
+        </w:rPr>
+      </w:pPr>
+      <w:r>
+        <w:rPr>
+          <w:sz w:val="28"/>
+          <w:szCs w:val="28"/>
+        </w:rPr>
         <w:t>- O sistema não apresentará  a outros usuários dados de  cunho privativo.</w:t>
       </w:r>
     </w:p>
     <w:p>
-      <w:r>
+      <w:pPr>
+        <w:rPr>
+          <w:sz w:val="28"/>
+          <w:szCs w:val="28"/>
+        </w:rPr>
+      </w:pPr>
+      <w:r>
+        <w:rPr>
+          <w:sz w:val="28"/>
+          <w:szCs w:val="28"/>
+        </w:rPr>
         <w:t>- O sistema deverá  guardar os dados de usuários de forma segura.</w:t>
       </w:r>
     </w:p>
     <w:p>
-      <w:r>
+      <w:pPr>
+        <w:rPr>
+          <w:sz w:val="28"/>
+          <w:szCs w:val="28"/>
+        </w:rPr>
+      </w:pPr>
+      <w:r>
+        <w:rPr>
+          <w:sz w:val="28"/>
+          <w:szCs w:val="28"/>
+        </w:rPr>
         <w:t>- O sistema não deverá exceder o tempo de resposta de 10s  pra cada requisição.</w:t>
       </w:r>
     </w:p>
     <w:p>
-      <w:r>
+      <w:pPr>
+        <w:rPr>
+          <w:sz w:val="28"/>
+          <w:szCs w:val="28"/>
+        </w:rPr>
+      </w:pPr>
+      <w:r>
+        <w:rPr>
+          <w:sz w:val="28"/>
+          <w:szCs w:val="28"/>
+        </w:rPr>
         <w:t xml:space="preserve">- O sistema deverá </w:t>
       </w:r>
       <w:r>
+        <w:rPr>
+          <w:sz w:val="28"/>
+          <w:szCs w:val="28"/>
+        </w:rPr>
         <w:t xml:space="preserve">não </w:t>
       </w:r>
       <w:r>
+        <w:rPr>
+          <w:sz w:val="28"/>
+          <w:szCs w:val="28"/>
+        </w:rPr>
         <w:t xml:space="preserve">permitir </w:t>
       </w:r>
       <w:r>
+        <w:rPr>
+          <w:sz w:val="28"/>
+          <w:szCs w:val="28"/>
+        </w:rPr>
         <w:t xml:space="preserve">que um produto cadastrado por um usuário seja leiloado para o </w:t>
       </w:r>
       <w:r>
+        <w:rPr>
+          <w:sz w:val="28"/>
+          <w:szCs w:val="28"/>
+        </w:rPr>
         <w:t xml:space="preserve"> </w:t>
       </w:r>
       <w:r>
+        <w:rPr>
+          <w:sz w:val="28"/>
+          <w:szCs w:val="28"/>
+        </w:rPr>
         <w:t>mesmo.</w:t>
       </w:r>
     </w:p>
     <w:p>
       <w:pPr>
         <w:rPr>
-          <w:rFonts w:ascii="Arial" w:hAnsi="Arial" w:cs="Arial"/>
+          <w:rFonts w:cstheme="minorHAnsi"/>
           <w:color w:val="000000"/>
-          <w:sz w:val="20"/>
-          <w:szCs w:val="20"/>
-          <w:shd w:val="clear" w:color="auto" w:fill="FFFFFF"/>
-        </w:rPr>
-      </w:pPr>
-      <w:r>
+          <w:sz w:val="28"/>
+          <w:szCs w:val="28"/>
+          <w:shd w:val="clear" w:color="auto" w:fill="FFFFFF"/>
+        </w:rPr>
+      </w:pPr>
+      <w:r>
+        <w:rPr>
+          <w:rFonts w:cstheme="minorHAnsi"/>
+          <w:sz w:val="28"/>
+          <w:szCs w:val="28"/>
+        </w:rPr>
         <w:t xml:space="preserve">- </w:t>
       </w:r>
       <w:r>
         <w:rPr>
-          <w:rFonts w:ascii="Arial" w:hAnsi="Arial" w:cs="Arial"/>
+          <w:rFonts w:cstheme="minorHAnsi"/>
           <w:color w:val="000000"/>
-          <w:sz w:val="20"/>
-          <w:szCs w:val="20"/>
+          <w:sz w:val="28"/>
+          <w:szCs w:val="28"/>
           <w:shd w:val="clear" w:color="auto" w:fill="FFFFFF"/>
         </w:rPr>
         <w:t>O sistema deverá ter alta disponibilidade, por exemplo, 99% do tempo</w:t>
       </w:r>
       <w:r>
         <w:rPr>
-          <w:rFonts w:ascii="Arial" w:hAnsi="Arial" w:cs="Arial"/>
+          <w:rFonts w:cstheme="minorHAnsi"/>
           <w:color w:val="000000"/>
-          <w:sz w:val="20"/>
-          <w:szCs w:val="20"/>
+          <w:sz w:val="28"/>
+          <w:szCs w:val="28"/>
           <w:shd w:val="clear" w:color="auto" w:fill="FFFFFF"/>
         </w:rPr>
         <w:t>.</w:t>
@@ -667,84 +2183,108 @@
     <w:p>
       <w:pPr>
         <w:rPr>
-          <w:rFonts w:ascii="Arial" w:hAnsi="Arial" w:cs="Arial"/>
+          <w:rFonts w:cstheme="minorHAnsi"/>
           <w:color w:val="000000"/>
-          <w:sz w:val="20"/>
-          <w:szCs w:val="20"/>
-          <w:shd w:val="clear" w:color="auto" w:fill="FFFFFF"/>
-        </w:rPr>
-      </w:pPr>
-      <w:r>
-        <w:rPr>
-          <w:rFonts w:ascii="Arial" w:hAnsi="Arial" w:cs="Arial"/>
+          <w:sz w:val="28"/>
+          <w:szCs w:val="28"/>
+          <w:shd w:val="clear" w:color="auto" w:fill="FFFFFF"/>
+        </w:rPr>
+      </w:pPr>
+      <w:r>
+        <w:rPr>
+          <w:rFonts w:cstheme="minorHAnsi"/>
           <w:color w:val="000000"/>
-          <w:sz w:val="20"/>
-          <w:szCs w:val="20"/>
-          <w:shd w:val="clear" w:color="auto" w:fill="FFFFFF"/>
-        </w:rPr>
-        <w:lastRenderedPageBreak/>
+          <w:sz w:val="28"/>
+          <w:szCs w:val="28"/>
+          <w:shd w:val="clear" w:color="auto" w:fill="FFFFFF"/>
+        </w:rPr>
         <w:t xml:space="preserve">- O sistema não deverá permitir que um lance de um usuário em um produto seja menor que o </w:t>
       </w:r>
       <w:r>
         <w:rPr>
-          <w:rFonts w:ascii="Arial" w:hAnsi="Arial" w:cs="Arial"/>
+          <w:rFonts w:cstheme="minorHAnsi"/>
           <w:color w:val="000000"/>
-          <w:sz w:val="20"/>
-          <w:szCs w:val="20"/>
+          <w:sz w:val="28"/>
+          <w:szCs w:val="28"/>
           <w:shd w:val="clear" w:color="auto" w:fill="FFFFFF"/>
         </w:rPr>
         <w:t xml:space="preserve">      </w:t>
       </w:r>
       <w:r>
         <w:rPr>
-          <w:rFonts w:ascii="Arial" w:hAnsi="Arial" w:cs="Arial"/>
+          <w:rFonts w:cstheme="minorHAnsi"/>
           <w:color w:val="000000"/>
-          <w:sz w:val="20"/>
-          <w:szCs w:val="20"/>
+          <w:sz w:val="28"/>
+          <w:szCs w:val="28"/>
           <w:shd w:val="clear" w:color="auto" w:fill="FFFFFF"/>
         </w:rPr>
         <w:t>valor especificado pelo leiloeiro.</w:t>
       </w:r>
     </w:p>
     <w:p>
-      <w:r>
+      <w:pPr>
+        <w:rPr>
+          <w:sz w:val="28"/>
+          <w:szCs w:val="28"/>
+        </w:rPr>
+      </w:pPr>
+      <w:r>
+        <w:rPr>
+          <w:sz w:val="28"/>
+          <w:szCs w:val="28"/>
+        </w:rPr>
         <w:t>- O sistema irá fornecer suporte ao usuário</w:t>
       </w:r>
       <w:r>
+        <w:rPr>
+          <w:sz w:val="28"/>
+          <w:szCs w:val="28"/>
+        </w:rPr>
         <w:t xml:space="preserve"> após êxito na compra de um produto leiloado</w:t>
       </w:r>
       <w:r>
+        <w:rPr>
+          <w:sz w:val="28"/>
+          <w:szCs w:val="28"/>
+        </w:rPr>
         <w:t>.</w:t>
       </w:r>
     </w:p>
     <w:p>
-      <w:r>
+      <w:pPr>
+        <w:rPr>
+          <w:sz w:val="28"/>
+          <w:szCs w:val="28"/>
+        </w:rPr>
+      </w:pPr>
+      <w:r>
+        <w:rPr>
+          <w:sz w:val="28"/>
+          <w:szCs w:val="28"/>
+        </w:rPr>
         <w:t xml:space="preserve">- </w:t>
       </w:r>
       <w:r>
+        <w:rPr>
+          <w:sz w:val="28"/>
+          <w:szCs w:val="28"/>
+        </w:rPr>
         <w:t>O sistema não irá disponibilizar meios de pagamentos na plataforma.</w:t>
       </w:r>
     </w:p>
     <w:p>
-      <w:r>
+      <w:pPr>
+        <w:rPr>
+          <w:sz w:val="28"/>
+          <w:szCs w:val="28"/>
+        </w:rPr>
+      </w:pPr>
+      <w:r>
+        <w:rPr>
+          <w:sz w:val="28"/>
+          <w:szCs w:val="28"/>
+        </w:rPr>
         <w:t>- O sistema não irá disponibilizar meios de entrega para produtos adquiridos na plataforma.</w:t>
-      </w:r>
-    </w:p>
-    <w:p>
-      <w:pPr>
-        <w:rPr>
-          <w:rFonts w:ascii="Arial" w:hAnsi="Arial" w:cs="Arial"/>
-          <w:color w:val="000000"/>
-          <w:sz w:val="20"/>
-          <w:szCs w:val="20"/>
-          <w:shd w:val="clear" w:color="auto" w:fill="FFFFFF"/>
-        </w:rPr>
-      </w:pPr>
-      <w:r>
-        <w:t>- O sistema  terá tempo limite para cada leilão.</w:t>
-      </w:r>
-      <w:r>
-        <w:t xml:space="preserve"> </w:t>
       </w:r>
     </w:p>
     <w:p>
@@ -755,6 +2295,20 @@
           <w:szCs w:val="48"/>
         </w:rPr>
       </w:pPr>
+      <w:r>
+        <w:rPr>
+          <w:sz w:val="28"/>
+          <w:szCs w:val="28"/>
+        </w:rPr>
+        <w:t>- O sistema  terá tempo limite para cada leilão.</w:t>
+      </w:r>
+      <w:r>
+        <w:rPr>
+          <w:sz w:val="28"/>
+          <w:szCs w:val="28"/>
+        </w:rPr>
+        <w:t xml:space="preserve"> </w:t>
+      </w:r>
     </w:p>
     <w:p>
       <w:pPr>
@@ -773,37 +2327,36 @@
           <w:szCs w:val="48"/>
         </w:rPr>
       </w:pPr>
+    </w:p>
+    <w:p>
+      <w:pPr>
+        <w:rPr>
+          <w:sz w:val="36"/>
+          <w:szCs w:val="36"/>
+        </w:rPr>
+      </w:pPr>
       <w:r>
         <w:rPr>
           <w:noProof/>
-          <w:sz w:val="48"/>
-          <w:szCs w:val="48"/>
-        </w:rPr>
-        <w:t>DIAGRAMAS DO SISTEMA</w:t>
-      </w:r>
-    </w:p>
-    <w:p>
-      <w:pPr>
+          <w:sz w:val="36"/>
+          <w:szCs w:val="36"/>
+        </w:rPr>
+        <w:lastRenderedPageBreak/>
+        <w:t xml:space="preserve">DIAGRAMAS </w:t>
+      </w:r>
+      <w:r>
         <w:rPr>
           <w:noProof/>
-          <w:sz w:val="48"/>
-          <w:szCs w:val="48"/>
-        </w:rPr>
-      </w:pPr>
-    </w:p>
-    <w:p>
-      <w:pPr>
+          <w:sz w:val="36"/>
+          <w:szCs w:val="36"/>
+        </w:rPr>
+        <w:t>:</w:t>
+      </w:r>
+      <w:r>
         <w:rPr>
           <w:noProof/>
-          <w:sz w:val="48"/>
-          <w:szCs w:val="48"/>
-        </w:rPr>
-      </w:pPr>
-    </w:p>
-    <w:p>
-      <w:r>
-        <w:rPr>
-          <w:noProof/>
+          <w:sz w:val="36"/>
+          <w:szCs w:val="36"/>
         </w:rPr>
         <w:drawing>
           <wp:inline distT="0" distB="0" distL="0" distR="0" wp14:anchorId="5717DF21" wp14:editId="0F75CC0C">
@@ -855,18 +2408,16 @@
         </w:rPr>
       </w:pPr>
     </w:p>
-    <w:p/>
     <w:p>
       <w:r>
         <w:rPr>
           <w:noProof/>
         </w:rPr>
-        <w:lastRenderedPageBreak/>
         <w:drawing>
-          <wp:inline distT="0" distB="0" distL="0" distR="0" wp14:anchorId="3C17E689" wp14:editId="76F09555">
-            <wp:extent cx="5400040" cy="3816350"/>
-            <wp:effectExtent l="0" t="0" r="0" b="0"/>
-            <wp:docPr id="3" name="Imagem 3" descr="Diagrama&#10;&#10;Descrição gerada automaticamente com confiança média"/>
+          <wp:inline distT="0" distB="0" distL="0" distR="0" wp14:anchorId="1CF51037" wp14:editId="42EC6718">
+            <wp:extent cx="5579745" cy="3943350"/>
+            <wp:effectExtent l="0" t="0" r="1905" b="0"/>
+            <wp:docPr id="1" name="Imagem 1" descr="Diagrama&#10;&#10;Descrição gerada automaticamente"/>
             <wp:cNvGraphicFramePr>
               <a:graphicFrameLocks xmlns:a="http://schemas.openxmlformats.org/drawingml/2006/main" noChangeAspect="1"/>
             </wp:cNvGraphicFramePr>
@@ -874,7 +2425,7 @@
               <a:graphicData uri="http://schemas.openxmlformats.org/drawingml/2006/picture">
                 <pic:pic xmlns:pic="http://schemas.openxmlformats.org/drawingml/2006/picture">
                   <pic:nvPicPr>
-                    <pic:cNvPr id="3" name="Imagem 3" descr="Diagrama&#10;&#10;Descrição gerada automaticamente com confiança média"/>
+                    <pic:cNvPr id="1" name="Imagem 1" descr="Diagrama&#10;&#10;Descrição gerada automaticamente"/>
                     <pic:cNvPicPr/>
                   </pic:nvPicPr>
                   <pic:blipFill>
@@ -892,7 +2443,7 @@
                   <pic:spPr>
                     <a:xfrm>
                       <a:off x="0" y="0"/>
-                      <a:ext cx="5400040" cy="3816350"/>
+                      <a:ext cx="5579745" cy="3943350"/>
                     </a:xfrm>
                     <a:prstGeom prst="rect">
                       <a:avLst/>
@@ -907,10 +2458,16 @@
     </w:p>
     <w:p/>
     <w:p>
+      <w:pPr>
+        <w:rPr>
+          <w:u w:val="single"/>
+        </w:rPr>
+      </w:pPr>
       <w:r>
         <w:rPr>
           <w:noProof/>
         </w:rPr>
+        <w:lastRenderedPageBreak/>
         <w:drawing>
           <wp:inline distT="0" distB="0" distL="0" distR="0" wp14:anchorId="75073405" wp14:editId="671CA627">
             <wp:extent cx="5400040" cy="4172585"/>
@@ -959,7 +2516,6 @@
         <w:rPr>
           <w:noProof/>
         </w:rPr>
-        <w:lastRenderedPageBreak/>
         <w:drawing>
           <wp:inline distT="0" distB="0" distL="0" distR="0" wp14:anchorId="127A7391" wp14:editId="5B98C4CD">
             <wp:extent cx="5400040" cy="3820160"/>
@@ -1004,6 +2560,7 @@
       </w:r>
     </w:p>
     <w:p/>
+    <w:p/>
     <w:p>
       <w:pPr>
         <w:pStyle w:val="Ttulo1"/>
@@ -1013,11 +2570,11 @@
         </w:numPr>
       </w:pPr>
       <w:r>
+        <w:lastRenderedPageBreak/>
         <w:t>Arquitetura do Sistema</w:t>
       </w:r>
     </w:p>
     <w:p/>
-    <w:p/>
     <w:p>
       <w:r>
         <w:t xml:space="preserve">O </w:t>
@@ -1182,13 +2739,21 @@
         </w:rPr>
       </w:pPr>
       <w:r>
-        <w:t>Controller - O primeiro componente é o controller, ele é responsável por fazer a interface como usuário, ou seja, é ele quem recebe os parâmetros de entrada, faz as devidas validações</w:t>
+        <w:t xml:space="preserve">Controller - O primeiro componente é o controller, ele é responsável por fazer a interface como usuário, ou seja, é ele quem </w:t>
+      </w:r>
+      <w:r>
+        <w:rPr>
+          <w:u w:val="single"/>
+        </w:rPr>
+        <w:t>recebe</w:t>
+      </w:r>
+      <w:r>
+        <w:t xml:space="preserve"> os parâmetros de entrada, faz as devidas validações</w:t>
       </w:r>
       <w:r>
         <w:t xml:space="preserve"> </w:t>
       </w:r>
       <w:r>
-        <w:lastRenderedPageBreak/>
         <w:t>de dados, repassa para os próximas componentes e aguarda o processamento para fazer o</w:t>
       </w:r>
       <w:r>
@@ -1241,6 +2806,9 @@
     <w:p/>
     <w:p/>
     <w:p/>
+    <w:p/>
+    <w:p/>
+    <w:p/>
     <w:p>
       <w:pPr>
         <w:pStyle w:val="Ttulo1"/>
@@ -1250,6 +2818,7 @@
         </w:numPr>
       </w:pPr>
       <w:r>
+        <w:lastRenderedPageBreak/>
         <w:t>Especificação de requisitos do sistema</w:t>
       </w:r>
     </w:p>
@@ -1257,134 +2826,359 @@
     <w:p>
       <w:pPr>
         <w:rPr>
+          <w:sz w:val="24"/>
+          <w:szCs w:val="24"/>
           <w:u w:val="single"/>
         </w:rPr>
       </w:pPr>
       <w:r>
+        <w:rPr>
+          <w:sz w:val="24"/>
+          <w:szCs w:val="24"/>
+        </w:rPr>
         <w:t>Requisitos Funcionais</w:t>
       </w:r>
-    </w:p>
-    <w:p>
-      <w:pPr>
-        <w:rPr>
+      <w:r>
+        <w:rPr>
+          <w:sz w:val="24"/>
+          <w:szCs w:val="24"/>
+        </w:rPr>
+        <w:t>:</w:t>
+      </w:r>
+    </w:p>
+    <w:p>
+      <w:pPr>
+        <w:rPr>
+          <w:sz w:val="24"/>
+          <w:szCs w:val="24"/>
           <w:u w:val="single"/>
         </w:rPr>
       </w:pPr>
       <w:r>
-        <w:t>-</w:t>
-      </w:r>
-      <w:r>
-        <w:t xml:space="preserve"> </w:t>
-      </w:r>
-      <w:r>
-        <w:t>Todo leilão cadastrado deve ter o nome do vendedor.</w:t>
-      </w:r>
-    </w:p>
-    <w:p>
-      <w:r>
+        <w:rPr>
+          <w:sz w:val="24"/>
+          <w:szCs w:val="24"/>
+        </w:rPr>
+        <w:t>- Todo leilão cadastrado deve ter o nome do vendedor.</w:t>
+      </w:r>
+    </w:p>
+    <w:p>
+      <w:pPr>
+        <w:rPr>
+          <w:sz w:val="24"/>
+          <w:szCs w:val="24"/>
+        </w:rPr>
+      </w:pPr>
+      <w:r>
+        <w:rPr>
+          <w:sz w:val="24"/>
+          <w:szCs w:val="24"/>
+        </w:rPr>
         <w:t>- Apenas usuários cadastrados deverão efetuar lances em um leilão.</w:t>
       </w:r>
     </w:p>
     <w:p>
-      <w:r>
+      <w:pPr>
+        <w:rPr>
+          <w:sz w:val="24"/>
+          <w:szCs w:val="24"/>
+        </w:rPr>
+      </w:pPr>
+      <w:r>
+        <w:rPr>
+          <w:sz w:val="24"/>
+          <w:szCs w:val="24"/>
+        </w:rPr>
         <w:t>- Para efetuar um lance em um leilão o usuário deve estar logado.</w:t>
       </w:r>
     </w:p>
     <w:p>
-      <w:r>
+      <w:pPr>
+        <w:rPr>
+          <w:sz w:val="24"/>
+          <w:szCs w:val="24"/>
+        </w:rPr>
+      </w:pPr>
+      <w:r>
+        <w:rPr>
+          <w:sz w:val="24"/>
+          <w:szCs w:val="24"/>
+        </w:rPr>
         <w:t>- Um usuário não logado poderá  listar os leilões disponíveis.</w:t>
       </w:r>
     </w:p>
     <w:p>
-      <w:r>
+      <w:pPr>
+        <w:rPr>
+          <w:sz w:val="24"/>
+          <w:szCs w:val="24"/>
+        </w:rPr>
+      </w:pPr>
+      <w:r>
+        <w:rPr>
+          <w:sz w:val="24"/>
+          <w:szCs w:val="24"/>
+        </w:rPr>
         <w:t>- Todo lance efetuado em um leilão deve ter o nome do arrematante.</w:t>
       </w:r>
     </w:p>
     <w:p>
-      <w:r>
+      <w:pPr>
+        <w:rPr>
+          <w:sz w:val="24"/>
+          <w:szCs w:val="24"/>
+        </w:rPr>
+      </w:pPr>
+      <w:r>
+        <w:rPr>
+          <w:sz w:val="24"/>
+          <w:szCs w:val="24"/>
+        </w:rPr>
         <w:t>- Todo lance efetuado em um leilão deverá ter  um valor  igual ou maior que o lance mínimo estipulado pelo vendedor.</w:t>
       </w:r>
     </w:p>
     <w:p>
-      <w:r>
+      <w:pPr>
+        <w:rPr>
+          <w:sz w:val="24"/>
+          <w:szCs w:val="24"/>
+        </w:rPr>
+      </w:pPr>
+      <w:r>
+        <w:rPr>
+          <w:sz w:val="24"/>
+          <w:szCs w:val="24"/>
+        </w:rPr>
         <w:t>- Para efetuar um cadastro de usuário todos os campos devem estar preenchidos.</w:t>
       </w:r>
     </w:p>
     <w:p>
-      <w:r>
+      <w:pPr>
+        <w:rPr>
+          <w:sz w:val="24"/>
+          <w:szCs w:val="24"/>
+        </w:rPr>
+      </w:pPr>
+      <w:r>
+        <w:rPr>
+          <w:sz w:val="24"/>
+          <w:szCs w:val="24"/>
+        </w:rPr>
         <w:t>- Para efetuar o cadastro de um leilão todos os campos devem estar preenchidos.</w:t>
       </w:r>
     </w:p>
     <w:p>
-      <w:r>
+      <w:pPr>
+        <w:rPr>
+          <w:sz w:val="24"/>
+          <w:szCs w:val="24"/>
+        </w:rPr>
+      </w:pPr>
+      <w:r>
+        <w:rPr>
+          <w:sz w:val="24"/>
+          <w:szCs w:val="24"/>
+        </w:rPr>
         <w:t>- Para efetuar o cadastro de um novo usuário o sistema deve verificar se o usuário já está cadastrado.</w:t>
       </w:r>
     </w:p>
     <w:p>
-      <w:r>
+      <w:pPr>
+        <w:rPr>
+          <w:sz w:val="24"/>
+          <w:szCs w:val="24"/>
+        </w:rPr>
+      </w:pPr>
+      <w:r>
+        <w:rPr>
+          <w:sz w:val="24"/>
+          <w:szCs w:val="24"/>
+        </w:rPr>
         <w:t>- Para efetuar o login do usuário, o sistema deve verificar se o usuário está cadastrado.</w:t>
       </w:r>
     </w:p>
-    <w:p/>
-    <w:p>
-      <w:r>
-        <w:t>- Requisitos Não Funcionais</w:t>
-      </w:r>
-    </w:p>
-    <w:p>
-      <w:r>
-        <w:lastRenderedPageBreak/>
+    <w:p>
+      <w:pPr>
+        <w:rPr>
+          <w:sz w:val="24"/>
+          <w:szCs w:val="24"/>
+        </w:rPr>
+      </w:pPr>
+    </w:p>
+    <w:p>
+      <w:pPr>
+        <w:rPr>
+          <w:sz w:val="24"/>
+          <w:szCs w:val="24"/>
+        </w:rPr>
+      </w:pPr>
+      <w:r>
+        <w:rPr>
+          <w:sz w:val="24"/>
+          <w:szCs w:val="24"/>
+        </w:rPr>
+        <w:t xml:space="preserve">- Requisitos Não </w:t>
+      </w:r>
+      <w:r>
+        <w:rPr>
+          <w:sz w:val="24"/>
+          <w:szCs w:val="24"/>
+          <w:u w:val="single"/>
+        </w:rPr>
+        <w:t>Funcionais</w:t>
+      </w:r>
+      <w:r>
+        <w:rPr>
+          <w:sz w:val="24"/>
+          <w:szCs w:val="24"/>
+          <w:u w:val="single"/>
+        </w:rPr>
+        <w:t>:</w:t>
+      </w:r>
+    </w:p>
+    <w:p>
+      <w:pPr>
+        <w:rPr>
+          <w:sz w:val="24"/>
+          <w:szCs w:val="24"/>
+        </w:rPr>
+      </w:pPr>
+      <w:r>
+        <w:rPr>
+          <w:sz w:val="24"/>
+          <w:szCs w:val="24"/>
+        </w:rPr>
         <w:t>- O sistema deverá  guardar os dados de usuários de forma segura.</w:t>
       </w:r>
     </w:p>
     <w:p>
-      <w:r>
+      <w:pPr>
+        <w:rPr>
+          <w:sz w:val="24"/>
+          <w:szCs w:val="24"/>
+        </w:rPr>
+      </w:pPr>
+      <w:r>
+        <w:rPr>
+          <w:sz w:val="24"/>
+          <w:szCs w:val="24"/>
+        </w:rPr>
         <w:t>- O sistema não deverá exceder o tempo de resposta de 10ms  pra cada requisição.</w:t>
       </w:r>
     </w:p>
     <w:p>
-      <w:r>
+      <w:pPr>
+        <w:rPr>
+          <w:sz w:val="24"/>
+          <w:szCs w:val="24"/>
+        </w:rPr>
+      </w:pPr>
+      <w:r>
+        <w:rPr>
+          <w:sz w:val="24"/>
+          <w:szCs w:val="24"/>
+        </w:rPr>
         <w:t xml:space="preserve">- O sistema deve rodar na maioria dos navegadores(Chrome, Edge, Mozilla, </w:t>
       </w:r>
       <w:proofErr w:type="spellStart"/>
       <w:r>
+        <w:rPr>
+          <w:sz w:val="24"/>
+          <w:szCs w:val="24"/>
+        </w:rPr>
         <w:t>Brave</w:t>
       </w:r>
       <w:proofErr w:type="spellEnd"/>
       <w:r>
+        <w:rPr>
+          <w:sz w:val="24"/>
+          <w:szCs w:val="24"/>
+        </w:rPr>
         <w:t xml:space="preserve">  ...).</w:t>
       </w:r>
     </w:p>
     <w:p>
-      <w:r>
+      <w:pPr>
+        <w:rPr>
+          <w:sz w:val="24"/>
+          <w:szCs w:val="24"/>
+        </w:rPr>
+      </w:pPr>
+      <w:r>
+        <w:rPr>
+          <w:sz w:val="24"/>
+          <w:szCs w:val="24"/>
+        </w:rPr>
         <w:t>- O sistema deve estar disponível na versão mobile.</w:t>
       </w:r>
     </w:p>
     <w:p>
-      <w:r>
+      <w:pPr>
+        <w:rPr>
+          <w:sz w:val="24"/>
+          <w:szCs w:val="24"/>
+        </w:rPr>
+      </w:pPr>
+      <w:r>
+        <w:rPr>
+          <w:sz w:val="24"/>
+          <w:szCs w:val="24"/>
+        </w:rPr>
         <w:t>- O sistema deverá ser desenvolvido em linguagem Java.</w:t>
       </w:r>
     </w:p>
     <w:p>
-      <w:r>
+      <w:pPr>
+        <w:rPr>
+          <w:sz w:val="24"/>
+          <w:szCs w:val="24"/>
+        </w:rPr>
+      </w:pPr>
+      <w:r>
+        <w:rPr>
+          <w:sz w:val="24"/>
+          <w:szCs w:val="24"/>
+        </w:rPr>
         <w:t>- O banco de dados deverá ser não relacional (</w:t>
       </w:r>
       <w:proofErr w:type="spellStart"/>
       <w:r>
+        <w:rPr>
+          <w:sz w:val="24"/>
+          <w:szCs w:val="24"/>
+        </w:rPr>
         <w:t>mongoDB</w:t>
       </w:r>
       <w:proofErr w:type="spellEnd"/>
       <w:r>
+        <w:rPr>
+          <w:sz w:val="24"/>
+          <w:szCs w:val="24"/>
+        </w:rPr>
         <w:t>).</w:t>
       </w:r>
     </w:p>
     <w:p>
-      <w:r>
+      <w:pPr>
+        <w:rPr>
+          <w:sz w:val="24"/>
+          <w:szCs w:val="24"/>
+        </w:rPr>
+      </w:pPr>
+      <w:r>
+        <w:rPr>
+          <w:sz w:val="24"/>
+          <w:szCs w:val="24"/>
+        </w:rPr>
         <w:t>- O sistema deverá disponibilizar várias formas de pagamentos.</w:t>
       </w:r>
     </w:p>
     <w:p>
       <w:r>
+        <w:rPr>
+          <w:sz w:val="24"/>
+          <w:szCs w:val="24"/>
+        </w:rPr>
         <w:t>- O sistema deverá disponibilizar opções de entrega para leilões arrematados.</w:t>
       </w:r>
     </w:p>
@@ -1393,6 +3187,7 @@
     <w:p/>
     <w:p/>
     <w:p/>
+    <w:p/>
     <w:p>
       <w:pPr>
         <w:pStyle w:val="Ttulo1"/>
@@ -1402,9 +3197,12 @@
         </w:numPr>
       </w:pPr>
       <w:r>
+        <w:lastRenderedPageBreak/>
         <w:t>Modelos do Sistema</w:t>
       </w:r>
     </w:p>
+    <w:p/>
+    <w:p/>
     <w:p>
       <w:pPr>
         <w:rPr>
@@ -1413,12 +3211,101 @@
       </w:pPr>
       <w:r>
         <w:rPr>
+          <w:noProof/>
           <w:color w:val="FF0000"/>
         </w:rPr>
-        <w:t>Modelos gráficos do sistema que mostram os relacionamentos entre os componentes do sistema, o sistema e seu ambiente. Possíveis modelos são: modelos de objetos, modelos de fluxo de dados ou modelos semânticos de dados.</w:t>
-      </w:r>
-    </w:p>
-    <w:p/>
+        <w:drawing>
+          <wp:inline distT="0" distB="0" distL="0" distR="0" wp14:anchorId="32B80D5E" wp14:editId="1B67A86C">
+            <wp:extent cx="5400040" cy="7633335"/>
+            <wp:effectExtent l="0" t="0" r="0" b="5715"/>
+            <wp:docPr id="8" name="Imagem 8" descr="Uma imagem contendo Linha do tempo&#10;&#10;Descrição gerada automaticamente"/>
+            <wp:cNvGraphicFramePr>
+              <a:graphicFrameLocks xmlns:a="http://schemas.openxmlformats.org/drawingml/2006/main" noChangeAspect="1"/>
+            </wp:cNvGraphicFramePr>
+            <a:graphic xmlns:a="http://schemas.openxmlformats.org/drawingml/2006/main">
+              <a:graphicData uri="http://schemas.openxmlformats.org/drawingml/2006/picture">
+                <pic:pic xmlns:pic="http://schemas.openxmlformats.org/drawingml/2006/picture">
+                  <pic:nvPicPr>
+                    <pic:cNvPr id="8" name="Imagem 8" descr="Uma imagem contendo Linha do tempo&#10;&#10;Descrição gerada automaticamente"/>
+                    <pic:cNvPicPr/>
+                  </pic:nvPicPr>
+                  <pic:blipFill>
+                    <a:blip r:embed="rId9" cstate="print">
+                      <a:extLst>
+                        <a:ext uri="{28A0092B-C50C-407E-A947-70E740481C1C}">
+                          <a14:useLocalDpi xmlns:a14="http://schemas.microsoft.com/office/drawing/2010/main" val="0"/>
+                        </a:ext>
+                      </a:extLst>
+                    </a:blip>
+                    <a:stretch>
+                      <a:fillRect/>
+                    </a:stretch>
+                  </pic:blipFill>
+                  <pic:spPr>
+                    <a:xfrm>
+                      <a:off x="0" y="0"/>
+                      <a:ext cx="5400040" cy="7633335"/>
+                    </a:xfrm>
+                    <a:prstGeom prst="rect">
+                      <a:avLst/>
+                    </a:prstGeom>
+                  </pic:spPr>
+                </pic:pic>
+              </a:graphicData>
+            </a:graphic>
+          </wp:inline>
+        </w:drawing>
+      </w:r>
+    </w:p>
+    <w:p>
+      <w:r>
+        <w:rPr>
+          <w:noProof/>
+        </w:rPr>
+        <w:lastRenderedPageBreak/>
+        <w:drawing>
+          <wp:inline distT="0" distB="0" distL="0" distR="0" wp14:anchorId="14230B68" wp14:editId="1E097A37">
+            <wp:extent cx="5027930" cy="8892540"/>
+            <wp:effectExtent l="0" t="0" r="1270" b="3810"/>
+            <wp:docPr id="7" name="Imagem 7" descr="Diagrama&#10;&#10;Descrição gerada automaticamente com confiança média"/>
+            <wp:cNvGraphicFramePr>
+              <a:graphicFrameLocks xmlns:a="http://schemas.openxmlformats.org/drawingml/2006/main" noChangeAspect="1"/>
+            </wp:cNvGraphicFramePr>
+            <a:graphic xmlns:a="http://schemas.openxmlformats.org/drawingml/2006/main">
+              <a:graphicData uri="http://schemas.openxmlformats.org/drawingml/2006/picture">
+                <pic:pic xmlns:pic="http://schemas.openxmlformats.org/drawingml/2006/picture">
+                  <pic:nvPicPr>
+                    <pic:cNvPr id="7" name="Imagem 7" descr="Diagrama&#10;&#10;Descrição gerada automaticamente com confiança média"/>
+                    <pic:cNvPicPr/>
+                  </pic:nvPicPr>
+                  <pic:blipFill>
+                    <a:blip r:embed="rId10" cstate="print">
+                      <a:extLst>
+                        <a:ext uri="{28A0092B-C50C-407E-A947-70E740481C1C}">
+                          <a14:useLocalDpi xmlns:a14="http://schemas.microsoft.com/office/drawing/2010/main" val="0"/>
+                        </a:ext>
+                      </a:extLst>
+                    </a:blip>
+                    <a:stretch>
+                      <a:fillRect/>
+                    </a:stretch>
+                  </pic:blipFill>
+                  <pic:spPr>
+                    <a:xfrm>
+                      <a:off x="0" y="0"/>
+                      <a:ext cx="5027930" cy="8892540"/>
+                    </a:xfrm>
+                    <a:prstGeom prst="rect">
+                      <a:avLst/>
+                    </a:prstGeom>
+                  </pic:spPr>
+                </pic:pic>
+              </a:graphicData>
+            </a:graphic>
+          </wp:inline>
+        </w:drawing>
+      </w:r>
+    </w:p>
     <w:p>
       <w:pPr>
         <w:pStyle w:val="Ttulo1"/>
@@ -1428,26 +3315,55 @@
         </w:numPr>
       </w:pPr>
       <w:r>
+        <w:lastRenderedPageBreak/>
         <w:t xml:space="preserve">Evolução do </w:t>
       </w:r>
       <w:r>
         <w:t>Sistema</w:t>
       </w:r>
     </w:p>
-    <w:p>
-      <w:pPr>
-        <w:rPr>
-          <w:color w:val="FF0000"/>
-        </w:rPr>
-      </w:pPr>
-      <w:r>
-        <w:rPr>
-          <w:color w:val="FF0000"/>
-        </w:rPr>
-        <w:t>Descreve os pressupostos fundamentais em que o sistema se baseia, bem como quaisquer mudanças previstas, em decorrência da evolução de hardware, de mudanças nas necessidades do usuário etc. Essa seção é útil para projetistas de sistema, pois pode ajudá-los a evitar decisões capazes de restringir possíveis mudanças futuras no sistema.</w:t>
-      </w:r>
-    </w:p>
     <w:p/>
+    <w:p>
+      <w:r>
+        <w:t>O sistema se baseia em um leilão, onde um usuário irá se cadastrar no site e realizar tanto compras como cadastrar qualquer tipo de produto para ser leiloado.</w:t>
+      </w:r>
+    </w:p>
+    <w:p>
+      <w:r>
+        <w:t xml:space="preserve">O leilão será um site, portanto não irá exigir um hardware com configurações altas do usuário, porém onde será hospedado o servidor esse sim tem alguns requisitos básicos para que a aplicação funcione. </w:t>
+      </w:r>
+    </w:p>
+    <w:p>
+      <w:pPr>
+        <w:rPr>
+          <w:u w:val="single"/>
+        </w:rPr>
+      </w:pPr>
+      <w:r>
+        <w:t>No caso de mudanças para melhor experiencia do usuário, a aplicação suportara alterações e atualizações caso elas sejam necessárias. No fluxograma da aplicação estão todas as funcionalidades e informações de banco de dados, facilitando uma possível alteração no código ou no banco de dados, capacitando qualquer profissional com um conhecimento em programação e banco de dados a realizar alterações ou atualizações no sistema.</w:t>
+      </w:r>
+    </w:p>
+    <w:p>
+      <w:pPr>
+        <w:rPr>
+          <w:u w:val="single"/>
+        </w:rPr>
+      </w:pPr>
+    </w:p>
+    <w:p>
+      <w:pPr>
+        <w:rPr>
+          <w:u w:val="single"/>
+        </w:rPr>
+      </w:pPr>
+    </w:p>
+    <w:p>
+      <w:pPr>
+        <w:rPr>
+          <w:u w:val="single"/>
+        </w:rPr>
+      </w:pPr>
+    </w:p>
     <w:p>
       <w:pPr>
         <w:pStyle w:val="Ttulo1"/>
@@ -1460,20 +3376,210 @@
         <w:t>Apêndices</w:t>
       </w:r>
     </w:p>
-    <w:p>
-      <w:pPr>
-        <w:rPr>
-          <w:color w:val="FF0000"/>
-        </w:rPr>
-      </w:pPr>
-      <w:r>
-        <w:rPr>
-          <w:color w:val="FF0000"/>
-        </w:rPr>
-        <w:t>Fornece informações detalhadas e específicas relacionadas à aplicação em desenvolvimento, além de descrições de hardware e banco de dados, entre outros. Os requisitos de hardware definem as configurações mínimas e ideais para o sistema. Requisitos de banco de dados definem a organização lógica dos dados usados pelo sistema e os relacionamentos entre esses dados.</w:t>
-      </w:r>
-    </w:p>
     <w:p/>
+    <w:p>
+      <w:pPr>
+        <w:rPr>
+          <w:u w:val="single"/>
+        </w:rPr>
+      </w:pPr>
+      <w:r>
+        <w:t>O sistema</w:t>
+      </w:r>
+      <w:r>
+        <w:t xml:space="preserve"> Leilão</w:t>
+      </w:r>
+      <w:r>
+        <w:t xml:space="preserve"> será desenvolvido</w:t>
+      </w:r>
+      <w:r>
+        <w:t xml:space="preserve"> </w:t>
+      </w:r>
+      <w:r>
+        <w:t>utilizando a linguagem JAVA,</w:t>
+      </w:r>
+      <w:r>
+        <w:t xml:space="preserve"> framework  Spring Boot, </w:t>
+      </w:r>
+      <w:r>
+        <w:t xml:space="preserve">e banco  de dados </w:t>
+      </w:r>
+      <w:proofErr w:type="spellStart"/>
+      <w:r>
+        <w:t>NoSQL</w:t>
+      </w:r>
+      <w:proofErr w:type="spellEnd"/>
+      <w:r>
+        <w:t xml:space="preserve"> </w:t>
+      </w:r>
+      <w:r>
+        <w:t xml:space="preserve">(Não Relacional)  </w:t>
+      </w:r>
+      <w:proofErr w:type="spellStart"/>
+      <w:r>
+        <w:t>MongoDB</w:t>
+      </w:r>
+      <w:proofErr w:type="spellEnd"/>
+      <w:r>
+        <w:t>.</w:t>
+      </w:r>
+    </w:p>
+    <w:p>
+      <w:pPr>
+        <w:spacing w:line="256" w:lineRule="auto"/>
+        <w:rPr>
+          <w:u w:val="single"/>
+        </w:rPr>
+      </w:pPr>
+      <w:r>
+        <w:t xml:space="preserve">Especificações de Hardware </w:t>
+      </w:r>
+      <w:r>
+        <w:t>-</w:t>
+      </w:r>
+      <w:r>
+        <w:t xml:space="preserve"> Quanto de Hardware precisa para rodar o servidor/sistema e requisitos de bancos de dados</w:t>
+      </w:r>
+      <w:r>
+        <w:rPr>
+          <w:u w:val="single"/>
+        </w:rPr>
+        <w:t>.</w:t>
+      </w:r>
+    </w:p>
+    <w:p>
+      <w:pPr>
+        <w:spacing w:line="256" w:lineRule="auto"/>
+      </w:pPr>
+      <w:r>
+        <w:t>Servidor/Banco de Dados</w:t>
+      </w:r>
+      <w:r>
+        <w:t>:</w:t>
+      </w:r>
+    </w:p>
+    <w:p>
+      <w:pPr>
+        <w:spacing w:line="256" w:lineRule="auto"/>
+        <w:rPr>
+          <w:u w:val="single"/>
+        </w:rPr>
+      </w:pPr>
+      <w:r>
+        <w:t>-</w:t>
+      </w:r>
+      <w:r>
+        <w:t xml:space="preserve"> </w:t>
+      </w:r>
+      <w:r>
+        <w:t>Processador Intel i3 ou superior</w:t>
+      </w:r>
+    </w:p>
+    <w:p>
+      <w:pPr>
+        <w:spacing w:line="256" w:lineRule="auto"/>
+      </w:pPr>
+      <w:r>
+        <w:t>-</w:t>
+      </w:r>
+      <w:r>
+        <w:t xml:space="preserve"> </w:t>
+      </w:r>
+      <w:r>
+        <w:t>Memória RAM:4  GB</w:t>
+      </w:r>
+    </w:p>
+    <w:p>
+      <w:pPr>
+        <w:spacing w:line="256" w:lineRule="auto"/>
+      </w:pPr>
+      <w:r>
+        <w:t>-</w:t>
+      </w:r>
+      <w:r>
+        <w:t xml:space="preserve"> </w:t>
+      </w:r>
+      <w:r>
+        <w:t>Espaço em Disco: 10 GB disponível para instalação da Aplicação e Banco de Dados, podendo variar conforme o volume de dados do cliente.</w:t>
+      </w:r>
+    </w:p>
+    <w:p>
+      <w:pPr>
+        <w:spacing w:line="256" w:lineRule="auto"/>
+      </w:pPr>
+    </w:p>
+    <w:p>
+      <w:pPr>
+        <w:spacing w:line="256" w:lineRule="auto"/>
+      </w:pPr>
+      <w:r>
+        <w:t>Requisitos de Banco de Dados:</w:t>
+      </w:r>
+    </w:p>
+    <w:p>
+      <w:pPr>
+        <w:spacing w:line="256" w:lineRule="auto"/>
+        <w:rPr>
+          <w:u w:val="single"/>
+        </w:rPr>
+      </w:pPr>
+      <w:r>
+        <w:t>-</w:t>
+      </w:r>
+      <w:r>
+        <w:t xml:space="preserve"> </w:t>
+      </w:r>
+      <w:r>
+        <w:t xml:space="preserve">Servidor de </w:t>
+      </w:r>
+      <w:r>
+        <w:t>Acesso a Base de Dados</w:t>
+      </w:r>
+    </w:p>
+    <w:p>
+      <w:pPr>
+        <w:spacing w:line="256" w:lineRule="auto"/>
+      </w:pPr>
+      <w:r>
+        <w:t>-</w:t>
+      </w:r>
+      <w:r>
+        <w:t xml:space="preserve"> </w:t>
+      </w:r>
+      <w:r>
+        <w:t>Base de Dados</w:t>
+      </w:r>
+    </w:p>
+    <w:p>
+      <w:pPr>
+        <w:spacing w:line="256" w:lineRule="auto"/>
+      </w:pPr>
+      <w:r>
+        <w:t xml:space="preserve">- </w:t>
+      </w:r>
+      <w:r>
+        <w:t>Tabelas/Documentos</w:t>
+      </w:r>
+    </w:p>
+    <w:p>
+      <w:pPr>
+        <w:spacing w:line="256" w:lineRule="auto"/>
+      </w:pPr>
+      <w:r>
+        <w:t>-</w:t>
+      </w:r>
+      <w:r>
+        <w:t xml:space="preserve"> </w:t>
+      </w:r>
+      <w:r>
+        <w:t>Relacionamento  entre tabelas/Documentos 1 para muitos</w:t>
+      </w:r>
+    </w:p>
+    <w:p>
+      <w:pPr>
+        <w:spacing w:line="256" w:lineRule="auto"/>
+      </w:pPr>
+    </w:p>
     <w:p>
       <w:pPr>
         <w:pStyle w:val="Ttulo1"/>
@@ -1487,6 +3593,11 @@
       </w:r>
     </w:p>
     <w:p>
+      <w:pPr>
+        <w:rPr>
+          <w:u w:val="single"/>
+        </w:rPr>
+      </w:pPr>
       <w:r>
         <w:rPr>
           <w:color w:val="FF0000"/>
@@ -1494,10 +3605,9 @@
         <w:t>Vários índices podem ser incluídos no documento. Pode haver, além de um índice alfabético normal, um índice de diagramas, de funções, de tabelas, entre outros pertinentes.</w:t>
       </w:r>
     </w:p>
-    <w:p/>
     <w:sectPr>
       <w:pgSz w:w="11906" w:h="16838"/>
-      <w:pgMar w:top="1417" w:right="1701" w:bottom="1417" w:left="1701" w:header="708" w:footer="708" w:gutter="0"/>
+      <w:pgMar w:top="1417" w:right="1701" w:bottom="993" w:left="1418" w:header="708" w:footer="708" w:gutter="0"/>
       <w:cols w:space="708"/>
       <w:docGrid w:linePitch="360"/>
     </w:sectPr>
@@ -1508,6 +3618,94 @@
 <file path=word/numbering.xml><?xml version="1.0" encoding="utf-8"?>
 <w:numbering xmlns:wpc="http://schemas.microsoft.com/office/word/2010/wordprocessingCanvas" xmlns:cx="http://schemas.microsoft.com/office/drawing/2014/chartex" xmlns:cx1="http://schemas.microsoft.com/office/drawing/2015/9/8/chartex" xmlns:cx2="http://schemas.microsoft.com/office/drawing/2015/10/21/chartex" xmlns:cx3="http://schemas.microsoft.com/office/drawing/2016/5/9/chartex" xmlns:cx4="http://schemas.microsoft.com/office/drawing/2016/5/10/chartex" xmlns:cx5="http://schemas.microsoft.com/office/drawing/2016/5/11/chartex" xmlns:cx6="http://schemas.microsoft.com/office/drawing/2016/5/12/chartex" xmlns:cx7="http://schemas.microsoft.com/office/drawing/2016/5/13/chartex" xmlns:cx8="http://schemas.microsoft.com/office/drawing/2016/5/14/chartex" xmlns:mc="http://schemas.openxmlformats.org/markup-compatibility/2006" xmlns:aink="http://schemas.microsoft.com/office/drawing/2016/ink" xmlns:am3d="http://schemas.microsoft.com/office/drawing/2017/model3d" xmlns:o="urn:schemas-microsoft-com:office:office" xmlns:oel="http://schemas.microsoft.com/office/2019/extlst" xmlns:r="http://schemas.openxmlformats.org/officeDocument/2006/relationships" xmlns:m="http://schemas.openxmlformats.org/officeDocument/2006/math" xmlns:v="urn:schemas-microsoft-com:vml" xmlns:wp14="http://schemas.microsoft.com/office/word/2010/wordprocessingDrawing" xmlns:wp="http://schemas.openxmlformats.org/drawingml/2006/wordprocessingDrawing" xmlns:w10="urn:schemas-microsoft-com:office:word" xmlns:w="http://schemas.openxmlformats.org/wordprocessingml/2006/main" xmlns:w14="http://schemas.microsoft.com/office/word/2010/wordml" xmlns:w15="http://schemas.microsoft.com/office/word/2012/wordml" xmlns:w16cex="http://schemas.microsoft.com/office/word/2018/wordml/cex" xmlns:w16cid="http://schemas.microsoft.com/office/word/2016/wordml/cid" xmlns:w16="http://schemas.microsoft.com/office/word/2018/wordml" xmlns:w16sdtdh="http://schemas.microsoft.com/office/word/2020/wordml/sdtdatahash" xmlns:w16se="http://schemas.microsoft.com/office/word/2015/wordml/symex" xmlns:wpg="http://schemas.microsoft.com/office/word/2010/wordprocessingGroup" xmlns:wpi="http://schemas.microsoft.com/office/word/2010/wordprocessingInk" xmlns:wne="http://schemas.microsoft.com/office/word/2006/wordml" xmlns:wps="http://schemas.microsoft.com/office/word/2010/wordprocessingShape" mc:Ignorable="w14 w15 w16se w16cid w16 w16cex w16sdtdh wp14">
   <w:abstractNum w:abstractNumId="0" w15:restartNumberingAfterBreak="0">
+    <w:nsid w:val="07A15060"/>
+    <w:multiLevelType w:val="hybridMultilevel"/>
+    <w:tmpl w:val="0922E08A"/>
+    <w:lvl w:ilvl="0" w:tplc="0416000F">
+      <w:start w:val="1"/>
+      <w:numFmt w:val="decimal"/>
+      <w:lvlText w:val="%1."/>
+      <w:lvlJc w:val="left"/>
+      <w:pPr>
+        <w:ind w:left="720" w:hanging="360"/>
+      </w:pPr>
+    </w:lvl>
+    <w:lvl w:ilvl="1" w:tplc="C3DAF936">
+      <w:numFmt w:val="bullet"/>
+      <w:lvlText w:val="•"/>
+      <w:lvlJc w:val="left"/>
+      <w:pPr>
+        <w:ind w:left="1440" w:hanging="360"/>
+      </w:pPr>
+      <w:rPr>
+        <w:rFonts w:ascii="Calibri" w:eastAsiaTheme="minorHAnsi" w:hAnsi="Calibri" w:cs="Calibri" w:hint="default"/>
+      </w:rPr>
+    </w:lvl>
+    <w:lvl w:ilvl="2" w:tplc="0416001B">
+      <w:start w:val="1"/>
+      <w:numFmt w:val="lowerRoman"/>
+      <w:lvlText w:val="%3."/>
+      <w:lvlJc w:val="right"/>
+      <w:pPr>
+        <w:ind w:left="2160" w:hanging="180"/>
+      </w:pPr>
+    </w:lvl>
+    <w:lvl w:ilvl="3" w:tplc="0416000F">
+      <w:start w:val="1"/>
+      <w:numFmt w:val="decimal"/>
+      <w:lvlText w:val="%4."/>
+      <w:lvlJc w:val="left"/>
+      <w:pPr>
+        <w:ind w:left="2880" w:hanging="360"/>
+      </w:pPr>
+    </w:lvl>
+    <w:lvl w:ilvl="4" w:tplc="04160019">
+      <w:start w:val="1"/>
+      <w:numFmt w:val="lowerLetter"/>
+      <w:lvlText w:val="%5."/>
+      <w:lvlJc w:val="left"/>
+      <w:pPr>
+        <w:ind w:left="3600" w:hanging="360"/>
+      </w:pPr>
+    </w:lvl>
+    <w:lvl w:ilvl="5" w:tplc="0416001B">
+      <w:start w:val="1"/>
+      <w:numFmt w:val="lowerRoman"/>
+      <w:lvlText w:val="%6."/>
+      <w:lvlJc w:val="right"/>
+      <w:pPr>
+        <w:ind w:left="4320" w:hanging="180"/>
+      </w:pPr>
+    </w:lvl>
+    <w:lvl w:ilvl="6" w:tplc="0416000F">
+      <w:start w:val="1"/>
+      <w:numFmt w:val="decimal"/>
+      <w:lvlText w:val="%7."/>
+      <w:lvlJc w:val="left"/>
+      <w:pPr>
+        <w:ind w:left="5040" w:hanging="360"/>
+      </w:pPr>
+    </w:lvl>
+    <w:lvl w:ilvl="7" w:tplc="04160019">
+      <w:start w:val="1"/>
+      <w:numFmt w:val="lowerLetter"/>
+      <w:lvlText w:val="%8."/>
+      <w:lvlJc w:val="left"/>
+      <w:pPr>
+        <w:ind w:left="5760" w:hanging="360"/>
+      </w:pPr>
+    </w:lvl>
+    <w:lvl w:ilvl="8" w:tplc="0416001B">
+      <w:start w:val="1"/>
+      <w:numFmt w:val="lowerRoman"/>
+      <w:lvlText w:val="%9."/>
+      <w:lvlJc w:val="right"/>
+      <w:pPr>
+        <w:ind w:left="6480" w:hanging="180"/>
+      </w:pPr>
+    </w:lvl>
+  </w:abstractNum>
+  <w:abstractNum w:abstractNumId="1" w15:restartNumberingAfterBreak="0">
     <w:nsid w:val="26E96265"/>
     <w:multiLevelType w:val="hybridMultilevel"/>
     <w:tmpl w:val="F490E284"/>
@@ -1620,7 +3818,119 @@
       </w:rPr>
     </w:lvl>
   </w:abstractNum>
-  <w:abstractNum w:abstractNumId="1" w15:restartNumberingAfterBreak="0">
+  <w:abstractNum w:abstractNumId="2" w15:restartNumberingAfterBreak="0">
+    <w:nsid w:val="60F737E9"/>
+    <w:multiLevelType w:val="hybridMultilevel"/>
+    <w:tmpl w:val="B2EED6E0"/>
+    <w:lvl w:ilvl="0" w:tplc="A1224168">
+      <w:numFmt w:val="bullet"/>
+      <w:lvlText w:val=""/>
+      <w:lvlJc w:val="left"/>
+      <w:pPr>
+        <w:ind w:left="720" w:hanging="360"/>
+      </w:pPr>
+      <w:rPr>
+        <w:rFonts w:ascii="Symbol" w:eastAsiaTheme="minorHAnsi" w:hAnsi="Symbol" w:cstheme="minorBidi" w:hint="default"/>
+      </w:rPr>
+    </w:lvl>
+    <w:lvl w:ilvl="1" w:tplc="04160003">
+      <w:start w:val="1"/>
+      <w:numFmt w:val="bullet"/>
+      <w:lvlText w:val="o"/>
+      <w:lvlJc w:val="left"/>
+      <w:pPr>
+        <w:ind w:left="1440" w:hanging="360"/>
+      </w:pPr>
+      <w:rPr>
+        <w:rFonts w:ascii="Courier New" w:hAnsi="Courier New" w:cs="Courier New" w:hint="default"/>
+      </w:rPr>
+    </w:lvl>
+    <w:lvl w:ilvl="2" w:tplc="04160005">
+      <w:start w:val="1"/>
+      <w:numFmt w:val="bullet"/>
+      <w:lvlText w:val=""/>
+      <w:lvlJc w:val="left"/>
+      <w:pPr>
+        <w:ind w:left="2160" w:hanging="360"/>
+      </w:pPr>
+      <w:rPr>
+        <w:rFonts w:ascii="Wingdings" w:hAnsi="Wingdings" w:hint="default"/>
+      </w:rPr>
+    </w:lvl>
+    <w:lvl w:ilvl="3" w:tplc="04160001">
+      <w:start w:val="1"/>
+      <w:numFmt w:val="bullet"/>
+      <w:lvlText w:val=""/>
+      <w:lvlJc w:val="left"/>
+      <w:pPr>
+        <w:ind w:left="2880" w:hanging="360"/>
+      </w:pPr>
+      <w:rPr>
+        <w:rFonts w:ascii="Symbol" w:hAnsi="Symbol" w:hint="default"/>
+      </w:rPr>
+    </w:lvl>
+    <w:lvl w:ilvl="4" w:tplc="04160003">
+      <w:start w:val="1"/>
+      <w:numFmt w:val="bullet"/>
+      <w:lvlText w:val="o"/>
+      <w:lvlJc w:val="left"/>
+      <w:pPr>
+        <w:ind w:left="3600" w:hanging="360"/>
+      </w:pPr>
+      <w:rPr>
+        <w:rFonts w:ascii="Courier New" w:hAnsi="Courier New" w:cs="Courier New" w:hint="default"/>
+      </w:rPr>
+    </w:lvl>
+    <w:lvl w:ilvl="5" w:tplc="04160005">
+      <w:start w:val="1"/>
+      <w:numFmt w:val="bullet"/>
+      <w:lvlText w:val=""/>
+      <w:lvlJc w:val="left"/>
+      <w:pPr>
+        <w:ind w:left="4320" w:hanging="360"/>
+      </w:pPr>
+      <w:rPr>
+        <w:rFonts w:ascii="Wingdings" w:hAnsi="Wingdings" w:hint="default"/>
+      </w:rPr>
+    </w:lvl>
+    <w:lvl w:ilvl="6" w:tplc="04160001">
+      <w:start w:val="1"/>
+      <w:numFmt w:val="bullet"/>
+      <w:lvlText w:val=""/>
+      <w:lvlJc w:val="left"/>
+      <w:pPr>
+        <w:ind w:left="5040" w:hanging="360"/>
+      </w:pPr>
+      <w:rPr>
+        <w:rFonts w:ascii="Symbol" w:hAnsi="Symbol" w:hint="default"/>
+      </w:rPr>
+    </w:lvl>
+    <w:lvl w:ilvl="7" w:tplc="04160003">
+      <w:start w:val="1"/>
+      <w:numFmt w:val="bullet"/>
+      <w:lvlText w:val="o"/>
+      <w:lvlJc w:val="left"/>
+      <w:pPr>
+        <w:ind w:left="5760" w:hanging="360"/>
+      </w:pPr>
+      <w:rPr>
+        <w:rFonts w:ascii="Courier New" w:hAnsi="Courier New" w:cs="Courier New" w:hint="default"/>
+      </w:rPr>
+    </w:lvl>
+    <w:lvl w:ilvl="8" w:tplc="04160005">
+      <w:start w:val="1"/>
+      <w:numFmt w:val="bullet"/>
+      <w:lvlText w:val=""/>
+      <w:lvlJc w:val="left"/>
+      <w:pPr>
+        <w:ind w:left="6480" w:hanging="360"/>
+      </w:pPr>
+      <w:rPr>
+        <w:rFonts w:ascii="Wingdings" w:hAnsi="Wingdings" w:hint="default"/>
+      </w:rPr>
+    </w:lvl>
+  </w:abstractNum>
+  <w:abstractNum w:abstractNumId="3" w15:restartNumberingAfterBreak="0">
     <w:nsid w:val="7BFD6AEB"/>
     <w:multiLevelType w:val="hybridMultilevel"/>
     <w:tmpl w:val="17CEB9DA"/>
@@ -1707,10 +4017,41 @@
     </w:lvl>
   </w:abstractNum>
   <w:num w:numId="1" w16cid:durableId="293798199">
+    <w:abstractNumId w:val="3"/>
+  </w:num>
+  <w:num w:numId="2" w16cid:durableId="1076826295">
     <w:abstractNumId w:val="1"/>
   </w:num>
-  <w:num w:numId="2" w16cid:durableId="1076826295">
+  <w:num w:numId="3" w16cid:durableId="543374721">
     <w:abstractNumId w:val="0"/>
+    <w:lvlOverride w:ilvl="0">
+      <w:startOverride w:val="1"/>
+    </w:lvlOverride>
+    <w:lvlOverride w:ilvl="1"/>
+    <w:lvlOverride w:ilvl="2">
+      <w:startOverride w:val="1"/>
+    </w:lvlOverride>
+    <w:lvlOverride w:ilvl="3">
+      <w:startOverride w:val="1"/>
+    </w:lvlOverride>
+    <w:lvlOverride w:ilvl="4">
+      <w:startOverride w:val="1"/>
+    </w:lvlOverride>
+    <w:lvlOverride w:ilvl="5">
+      <w:startOverride w:val="1"/>
+    </w:lvlOverride>
+    <w:lvlOverride w:ilvl="6">
+      <w:startOverride w:val="1"/>
+    </w:lvlOverride>
+    <w:lvlOverride w:ilvl="7">
+      <w:startOverride w:val="1"/>
+    </w:lvlOverride>
+    <w:lvlOverride w:ilvl="8">
+      <w:startOverride w:val="1"/>
+    </w:lvlOverride>
+  </w:num>
+  <w:num w:numId="4" w16cid:durableId="1548563924">
+    <w:abstractNumId w:val="2"/>
   </w:num>
 </w:numbering>
 </file>

</xml_diff>

<commit_message>
Update Documento de Requisitos, fix: LeilaoController / template leilao
</commit_message>
<xml_diff>
--- a/Documento de Requisitos de Sistema - Leilao.docx
+++ b/Documento de Requisitos de Sistema - Leilao.docx
@@ -2374,7 +2374,7 @@
                     <pic:cNvPicPr/>
                   </pic:nvPicPr>
                   <pic:blipFill>
-                    <a:blip r:embed="rId5" cstate="print">
+                    <a:blip r:embed="rId6" cstate="print">
                       <a:extLst>
                         <a:ext uri="{28A0092B-C50C-407E-A947-70E740481C1C}">
                           <a14:useLocalDpi xmlns:a14="http://schemas.microsoft.com/office/drawing/2010/main" val="0"/>
@@ -2429,7 +2429,7 @@
                     <pic:cNvPicPr/>
                   </pic:nvPicPr>
                   <pic:blipFill>
-                    <a:blip r:embed="rId6" cstate="print">
+                    <a:blip r:embed="rId7" cstate="print">
                       <a:extLst>
                         <a:ext uri="{28A0092B-C50C-407E-A947-70E740481C1C}">
                           <a14:useLocalDpi xmlns:a14="http://schemas.microsoft.com/office/drawing/2010/main" val="0"/>
@@ -2484,7 +2484,7 @@
                     <pic:cNvPicPr/>
                   </pic:nvPicPr>
                   <pic:blipFill>
-                    <a:blip r:embed="rId7" cstate="print">
+                    <a:blip r:embed="rId8" cstate="print">
                       <a:extLst>
                         <a:ext uri="{28A0092B-C50C-407E-A947-70E740481C1C}">
                           <a14:useLocalDpi xmlns:a14="http://schemas.microsoft.com/office/drawing/2010/main" val="0"/>
@@ -2532,7 +2532,7 @@
                     <pic:cNvPicPr/>
                   </pic:nvPicPr>
                   <pic:blipFill>
-                    <a:blip r:embed="rId8">
+                    <a:blip r:embed="rId9">
                       <a:extLst>
                         <a:ext uri="{28A0092B-C50C-407E-A947-70E740481C1C}">
                           <a14:useLocalDpi xmlns:a14="http://schemas.microsoft.com/office/drawing/2010/main" val="0"/>
@@ -3230,7 +3230,7 @@
                     <pic:cNvPicPr/>
                   </pic:nvPicPr>
                   <pic:blipFill>
-                    <a:blip r:embed="rId9" cstate="print">
+                    <a:blip r:embed="rId10" cstate="print">
                       <a:extLst>
                         <a:ext uri="{28A0092B-C50C-407E-A947-70E740481C1C}">
                           <a14:useLocalDpi xmlns:a14="http://schemas.microsoft.com/office/drawing/2010/main" val="0"/>
@@ -3279,7 +3279,7 @@
                     <pic:cNvPicPr/>
                   </pic:nvPicPr>
                   <pic:blipFill>
-                    <a:blip r:embed="rId10" cstate="print">
+                    <a:blip r:embed="rId11" cstate="print">
                       <a:extLst>
                         <a:ext uri="{28A0092B-C50C-407E-A947-70E740481C1C}">
                           <a14:useLocalDpi xmlns:a14="http://schemas.microsoft.com/office/drawing/2010/main" val="0"/>
@@ -3413,38 +3413,119 @@
         <w:t xml:space="preserve"> </w:t>
       </w:r>
       <w:r>
-        <w:t xml:space="preserve">(Não Relacional)  </w:t>
-      </w:r>
-      <w:proofErr w:type="spellStart"/>
-      <w:r>
-        <w:t>MongoDB</w:t>
-      </w:r>
-      <w:proofErr w:type="spellEnd"/>
-      <w:r>
+        <w:t>(Não Relacional)  MongoDB.</w:t>
+      </w:r>
+    </w:p>
+    <w:p>
+      <w:pPr>
+        <w:spacing w:line="256" w:lineRule="auto"/>
+        <w:rPr>
+          <w:u w:val="single"/>
+        </w:rPr>
+      </w:pPr>
+      <w:r>
+        <w:t xml:space="preserve">Especificações de Hardware </w:t>
+      </w:r>
+      <w:r>
+        <w:t>-</w:t>
+      </w:r>
+      <w:r>
+        <w:t xml:space="preserve"> Quanto de Hardware precisa para rodar o servidor/sistema e requisitos de bancos de dados</w:t>
+      </w:r>
+      <w:r>
+        <w:rPr>
+          <w:u w:val="single"/>
+        </w:rPr>
         <w:t>.</w:t>
       </w:r>
     </w:p>
     <w:p>
       <w:pPr>
         <w:spacing w:line="256" w:lineRule="auto"/>
+      </w:pPr>
+      <w:r>
+        <w:t>Servidor/Banco de Dados</w:t>
+      </w:r>
+      <w:r>
+        <w:t>:</w:t>
+      </w:r>
+    </w:p>
+    <w:p>
+      <w:pPr>
+        <w:spacing w:line="256" w:lineRule="auto"/>
         <w:rPr>
           <w:u w:val="single"/>
         </w:rPr>
       </w:pPr>
       <w:r>
-        <w:t xml:space="preserve">Especificações de Hardware </w:t>
-      </w:r>
-      <w:r>
         <w:t>-</w:t>
       </w:r>
       <w:r>
-        <w:t xml:space="preserve"> Quanto de Hardware precisa para rodar o servidor/sistema e requisitos de bancos de dados</w:t>
-      </w:r>
-      <w:r>
+        <w:t xml:space="preserve"> </w:t>
+      </w:r>
+      <w:r>
+        <w:t>Processador Intel i3 ou superior</w:t>
+      </w:r>
+    </w:p>
+    <w:p>
+      <w:pPr>
+        <w:spacing w:line="256" w:lineRule="auto"/>
+      </w:pPr>
+      <w:r>
+        <w:t>-</w:t>
+      </w:r>
+      <w:r>
+        <w:t xml:space="preserve"> </w:t>
+      </w:r>
+      <w:r>
+        <w:t>Memória RAM:4  GB</w:t>
+      </w:r>
+    </w:p>
+    <w:p>
+      <w:pPr>
+        <w:spacing w:line="256" w:lineRule="auto"/>
+      </w:pPr>
+      <w:r>
+        <w:t>-</w:t>
+      </w:r>
+      <w:r>
+        <w:t xml:space="preserve"> </w:t>
+      </w:r>
+      <w:r>
+        <w:t>Espaço em Disco: 10 GB disponível para instalação da Aplicação e Banco de Dados, podendo variar conforme o volume de dados do cliente.</w:t>
+      </w:r>
+    </w:p>
+    <w:p>
+      <w:pPr>
+        <w:spacing w:line="256" w:lineRule="auto"/>
+      </w:pPr>
+    </w:p>
+    <w:p>
+      <w:pPr>
+        <w:spacing w:line="256" w:lineRule="auto"/>
+      </w:pPr>
+      <w:r>
+        <w:t>Requisitos de Banco de Dados:</w:t>
+      </w:r>
+    </w:p>
+    <w:p>
+      <w:pPr>
+        <w:spacing w:line="256" w:lineRule="auto"/>
         <w:rPr>
           <w:u w:val="single"/>
         </w:rPr>
-        <w:t>.</w:t>
+      </w:pPr>
+      <w:r>
+        <w:t>-</w:t>
+      </w:r>
+      <w:r>
+        <w:t xml:space="preserve"> </w:t>
+      </w:r>
+      <w:r>
+        <w:t xml:space="preserve">Servidor de </w:t>
+      </w:r>
+      <w:r>
+        <w:t>Acesso a Base de Dados</w:t>
       </w:r>
     </w:p>
     <w:p>
@@ -3452,18 +3533,29 @@
         <w:spacing w:line="256" w:lineRule="auto"/>
       </w:pPr>
       <w:r>
-        <w:t>Servidor/Banco de Dados</w:t>
-      </w:r>
-      <w:r>
-        <w:t>:</w:t>
+        <w:t>-</w:t>
+      </w:r>
+      <w:r>
+        <w:t xml:space="preserve"> </w:t>
+      </w:r>
+      <w:r>
+        <w:t>Base de Dados</w:t>
       </w:r>
     </w:p>
     <w:p>
       <w:pPr>
         <w:spacing w:line="256" w:lineRule="auto"/>
-        <w:rPr>
-          <w:u w:val="single"/>
-        </w:rPr>
+      </w:pPr>
+      <w:r>
+        <w:t xml:space="preserve">- </w:t>
+      </w:r>
+      <w:r>
+        <w:t>Tabelas/Documentos</w:t>
+      </w:r>
+    </w:p>
+    <w:p>
+      <w:pPr>
+        <w:spacing w:line="256" w:lineRule="auto"/>
       </w:pPr>
       <w:r>
         <w:t>-</w:t>
@@ -3472,108 +3564,13 @@
         <w:t xml:space="preserve"> </w:t>
       </w:r>
       <w:r>
-        <w:t>Processador Intel i3 ou superior</w:t>
+        <w:t>Relacionamento  entre tabelas/Documentos 1 para muitos</w:t>
       </w:r>
     </w:p>
     <w:p>
       <w:pPr>
         <w:spacing w:line="256" w:lineRule="auto"/>
       </w:pPr>
-      <w:r>
-        <w:t>-</w:t>
-      </w:r>
-      <w:r>
-        <w:t xml:space="preserve"> </w:t>
-      </w:r>
-      <w:r>
-        <w:t>Memória RAM:4  GB</w:t>
-      </w:r>
-    </w:p>
-    <w:p>
-      <w:pPr>
-        <w:spacing w:line="256" w:lineRule="auto"/>
-      </w:pPr>
-      <w:r>
-        <w:t>-</w:t>
-      </w:r>
-      <w:r>
-        <w:t xml:space="preserve"> </w:t>
-      </w:r>
-      <w:r>
-        <w:t>Espaço em Disco: 10 GB disponível para instalação da Aplicação e Banco de Dados, podendo variar conforme o volume de dados do cliente.</w:t>
-      </w:r>
-    </w:p>
-    <w:p>
-      <w:pPr>
-        <w:spacing w:line="256" w:lineRule="auto"/>
-      </w:pPr>
-    </w:p>
-    <w:p>
-      <w:pPr>
-        <w:spacing w:line="256" w:lineRule="auto"/>
-      </w:pPr>
-      <w:r>
-        <w:t>Requisitos de Banco de Dados:</w:t>
-      </w:r>
-    </w:p>
-    <w:p>
-      <w:pPr>
-        <w:spacing w:line="256" w:lineRule="auto"/>
-        <w:rPr>
-          <w:u w:val="single"/>
-        </w:rPr>
-      </w:pPr>
-      <w:r>
-        <w:t>-</w:t>
-      </w:r>
-      <w:r>
-        <w:t xml:space="preserve"> </w:t>
-      </w:r>
-      <w:r>
-        <w:t xml:space="preserve">Servidor de </w:t>
-      </w:r>
-      <w:r>
-        <w:t>Acesso a Base de Dados</w:t>
-      </w:r>
-    </w:p>
-    <w:p>
-      <w:pPr>
-        <w:spacing w:line="256" w:lineRule="auto"/>
-      </w:pPr>
-      <w:r>
-        <w:t>-</w:t>
-      </w:r>
-      <w:r>
-        <w:t xml:space="preserve"> </w:t>
-      </w:r>
-      <w:r>
-        <w:t>Base de Dados</w:t>
-      </w:r>
-    </w:p>
-    <w:p>
-      <w:pPr>
-        <w:spacing w:line="256" w:lineRule="auto"/>
-      </w:pPr>
-      <w:r>
-        <w:t xml:space="preserve">- </w:t>
-      </w:r>
-      <w:r>
-        <w:t>Tabelas/Documentos</w:t>
-      </w:r>
-    </w:p>
-    <w:p>
-      <w:pPr>
-        <w:spacing w:line="256" w:lineRule="auto"/>
-      </w:pPr>
-      <w:r>
-        <w:t>-</w:t>
-      </w:r>
-      <w:r>
-        <w:t xml:space="preserve"> </w:t>
-      </w:r>
-      <w:r>
-        <w:t>Relacionamento  entre tabelas/Documentos 1 para muitos</w:t>
-      </w:r>
     </w:p>
     <w:p>
       <w:pPr>
@@ -3589,20 +3586,330 @@
         </w:numPr>
       </w:pPr>
       <w:r>
+        <w:lastRenderedPageBreak/>
         <w:t>Índice</w:t>
       </w:r>
     </w:p>
-    <w:p>
-      <w:pPr>
-        <w:rPr>
-          <w:u w:val="single"/>
-        </w:rPr>
-      </w:pPr>
-      <w:r>
-        <w:rPr>
-          <w:color w:val="FF0000"/>
-        </w:rPr>
-        <w:t>Vários índices podem ser incluídos no documento. Pode haver, além de um índice alfabético normal, um índice de diagramas, de funções, de tabelas, entre outros pertinentes.</w:t>
+    <w:p/>
+    <w:p>
+      <w:pPr>
+        <w:pStyle w:val="PargrafodaLista"/>
+        <w:numPr>
+          <w:ilvl w:val="0"/>
+          <w:numId w:val="7"/>
+        </w:numPr>
+      </w:pPr>
+      <w:r>
+        <w:t>Prefácio ..............................................................................................................................</w:t>
+      </w:r>
+      <w:r>
+        <w:t>.</w:t>
+      </w:r>
+      <w:r>
+        <w:t>2</w:t>
+      </w:r>
+    </w:p>
+    <w:p>
+      <w:pPr>
+        <w:pStyle w:val="PargrafodaLista"/>
+        <w:numPr>
+          <w:ilvl w:val="0"/>
+          <w:numId w:val="7"/>
+        </w:numPr>
+      </w:pPr>
+      <w:r>
+        <w:t>Introdução ..........................................................................................................................</w:t>
+      </w:r>
+      <w:r>
+        <w:t>.</w:t>
+      </w:r>
+      <w:r>
+        <w:t>2</w:t>
+      </w:r>
+    </w:p>
+    <w:p>
+      <w:pPr>
+        <w:pStyle w:val="PargrafodaLista"/>
+        <w:numPr>
+          <w:ilvl w:val="0"/>
+          <w:numId w:val="7"/>
+        </w:numPr>
+      </w:pPr>
+      <w:r>
+        <w:t>Glossário .............................................................................................................................</w:t>
+      </w:r>
+      <w:r>
+        <w:t>.</w:t>
+      </w:r>
+      <w:r>
+        <w:t>2</w:t>
+      </w:r>
+    </w:p>
+    <w:p>
+      <w:pPr>
+        <w:pStyle w:val="PargrafodaLista"/>
+        <w:numPr>
+          <w:ilvl w:val="0"/>
+          <w:numId w:val="7"/>
+        </w:numPr>
+      </w:pPr>
+      <w:r>
+        <w:t>Requisitos de usuário ..........................................................................................................</w:t>
+      </w:r>
+      <w:r>
+        <w:t>.</w:t>
+      </w:r>
+      <w:r>
+        <w:t>4</w:t>
+      </w:r>
+    </w:p>
+    <w:p>
+      <w:pPr>
+        <w:pStyle w:val="PargrafodaLista"/>
+        <w:numPr>
+          <w:ilvl w:val="0"/>
+          <w:numId w:val="7"/>
+        </w:numPr>
+      </w:pPr>
+      <w:r>
+        <w:t>Diagramas ............................................................................................................................</w:t>
+      </w:r>
+      <w:r>
+        <w:t>.</w:t>
+      </w:r>
+      <w:r>
+        <w:t>5</w:t>
+      </w:r>
+    </w:p>
+    <w:p>
+      <w:pPr>
+        <w:pStyle w:val="PargrafodaLista"/>
+        <w:numPr>
+          <w:ilvl w:val="1"/>
+          <w:numId w:val="7"/>
+        </w:numPr>
+      </w:pPr>
+      <w:r>
+        <w:t xml:space="preserve">Figura 1 - </w:t>
+      </w:r>
+      <w:r>
+        <w:t>Diagrama de casos de uso..............................................................................</w:t>
+      </w:r>
+      <w:r>
+        <w:t>.</w:t>
+      </w:r>
+      <w:r>
+        <w:t>5</w:t>
+      </w:r>
+    </w:p>
+    <w:p>
+      <w:pPr>
+        <w:pStyle w:val="PargrafodaLista"/>
+        <w:numPr>
+          <w:ilvl w:val="1"/>
+          <w:numId w:val="7"/>
+        </w:numPr>
+      </w:pPr>
+      <w:r>
+        <w:t xml:space="preserve">Figura 2 - </w:t>
+      </w:r>
+      <w:r>
+        <w:t>Diagrama de classes ...........................................................................</w:t>
+      </w:r>
+      <w:r>
+        <w:t>............</w:t>
+      </w:r>
+      <w:r>
+        <w:t>5</w:t>
+      </w:r>
+    </w:p>
+    <w:p>
+      <w:pPr>
+        <w:pStyle w:val="PargrafodaLista"/>
+        <w:numPr>
+          <w:ilvl w:val="1"/>
+          <w:numId w:val="7"/>
+        </w:numPr>
+      </w:pPr>
+      <w:r>
+        <w:t xml:space="preserve">Figura 3 - </w:t>
+      </w:r>
+      <w:r>
+        <w:t>Diagrama de atividades..................................................................................</w:t>
+      </w:r>
+      <w:r>
+        <w:t>.</w:t>
+      </w:r>
+      <w:r>
+        <w:t>6</w:t>
+      </w:r>
+    </w:p>
+    <w:p>
+      <w:pPr>
+        <w:pStyle w:val="PargrafodaLista"/>
+        <w:numPr>
+          <w:ilvl w:val="1"/>
+          <w:numId w:val="7"/>
+        </w:numPr>
+      </w:pPr>
+      <w:r>
+        <w:t xml:space="preserve">Figura 4 - </w:t>
+      </w:r>
+      <w:r>
+        <w:t>Diagrama de sequência ......................................................</w:t>
+      </w:r>
+      <w:r>
+        <w:t>............................</w:t>
+      </w:r>
+      <w:r>
+        <w:t>6</w:t>
+      </w:r>
+    </w:p>
+    <w:p>
+      <w:pPr>
+        <w:pStyle w:val="PargrafodaLista"/>
+        <w:numPr>
+          <w:ilvl w:val="0"/>
+          <w:numId w:val="7"/>
+        </w:numPr>
+      </w:pPr>
+      <w:r>
+        <w:t>Arquitetura do sistema ........................................................................................................</w:t>
+      </w:r>
+      <w:r>
+        <w:t>.</w:t>
+      </w:r>
+      <w:r>
+        <w:t>7</w:t>
+      </w:r>
+    </w:p>
+    <w:p>
+      <w:pPr>
+        <w:pStyle w:val="PargrafodaLista"/>
+        <w:numPr>
+          <w:ilvl w:val="0"/>
+          <w:numId w:val="7"/>
+        </w:numPr>
+      </w:pPr>
+      <w:r>
+        <w:t>Especificação de requisitos do sistema ................................................................................8</w:t>
+      </w:r>
+    </w:p>
+    <w:p>
+      <w:pPr>
+        <w:pStyle w:val="PargrafodaLista"/>
+        <w:numPr>
+          <w:ilvl w:val="1"/>
+          <w:numId w:val="7"/>
+        </w:numPr>
+      </w:pPr>
+      <w:r>
+        <w:t>Requisitos funcionais......................................................................................................8</w:t>
+      </w:r>
+    </w:p>
+    <w:p>
+      <w:pPr>
+        <w:pStyle w:val="PargrafodaLista"/>
+        <w:numPr>
+          <w:ilvl w:val="1"/>
+          <w:numId w:val="7"/>
+        </w:numPr>
+      </w:pPr>
+      <w:r>
+        <w:t>Requisitos não funcionais ..............................................................................................8</w:t>
+      </w:r>
+    </w:p>
+    <w:p>
+      <w:pPr>
+        <w:pStyle w:val="PargrafodaLista"/>
+        <w:numPr>
+          <w:ilvl w:val="0"/>
+          <w:numId w:val="7"/>
+        </w:numPr>
+      </w:pPr>
+      <w:r>
+        <w:t>Modelo do sistema ..............................................................................................................</w:t>
+      </w:r>
+      <w:r>
+        <w:t>.</w:t>
+      </w:r>
+      <w:r>
+        <w:t>9</w:t>
+      </w:r>
+    </w:p>
+    <w:p>
+      <w:pPr>
+        <w:pStyle w:val="PargrafodaLista"/>
+        <w:numPr>
+          <w:ilvl w:val="1"/>
+          <w:numId w:val="7"/>
+        </w:numPr>
+      </w:pPr>
+      <w:r>
+        <w:t xml:space="preserve">Figura 5 - </w:t>
+      </w:r>
+      <w:r>
+        <w:t>Modelo de fluxo de dados .........................................................................</w:t>
+      </w:r>
+      <w:r>
+        <w:t>....</w:t>
+      </w:r>
+      <w:r>
+        <w:t>9</w:t>
+      </w:r>
+    </w:p>
+    <w:p>
+      <w:pPr>
+        <w:pStyle w:val="PargrafodaLista"/>
+        <w:numPr>
+          <w:ilvl w:val="1"/>
+          <w:numId w:val="7"/>
+        </w:numPr>
+      </w:pPr>
+      <w:r>
+        <w:t xml:space="preserve">Figura 6 - </w:t>
+      </w:r>
+      <w:r>
+        <w:t>Modelo de objetos .......................................................................................</w:t>
+      </w:r>
+      <w:r>
+        <w:t>..</w:t>
+      </w:r>
+      <w:r>
+        <w:t>9</w:t>
+      </w:r>
+    </w:p>
+    <w:p>
+      <w:pPr>
+        <w:pStyle w:val="PargrafodaLista"/>
+        <w:numPr>
+          <w:ilvl w:val="0"/>
+          <w:numId w:val="7"/>
+        </w:numPr>
+      </w:pPr>
+      <w:r>
+        <w:t>Evolução do sistema ..........................................................................................................</w:t>
+      </w:r>
+      <w:r>
+        <w:t>.</w:t>
+      </w:r>
+      <w:r>
+        <w:t>10</w:t>
+      </w:r>
+    </w:p>
+    <w:p>
+      <w:pPr>
+        <w:pStyle w:val="PargrafodaLista"/>
+        <w:numPr>
+          <w:ilvl w:val="0"/>
+          <w:numId w:val="7"/>
+        </w:numPr>
+      </w:pPr>
+      <w:r>
+        <w:t>Apêndices ......................................................................................................................</w:t>
+      </w:r>
+      <w:r>
+        <w:t>.....10</w:t>
       </w:r>
     </w:p>
     <w:sectPr>
@@ -3618,6 +3925,127 @@
 <file path=word/numbering.xml><?xml version="1.0" encoding="utf-8"?>
 <w:numbering xmlns:wpc="http://schemas.microsoft.com/office/word/2010/wordprocessingCanvas" xmlns:cx="http://schemas.microsoft.com/office/drawing/2014/chartex" xmlns:cx1="http://schemas.microsoft.com/office/drawing/2015/9/8/chartex" xmlns:cx2="http://schemas.microsoft.com/office/drawing/2015/10/21/chartex" xmlns:cx3="http://schemas.microsoft.com/office/drawing/2016/5/9/chartex" xmlns:cx4="http://schemas.microsoft.com/office/drawing/2016/5/10/chartex" xmlns:cx5="http://schemas.microsoft.com/office/drawing/2016/5/11/chartex" xmlns:cx6="http://schemas.microsoft.com/office/drawing/2016/5/12/chartex" xmlns:cx7="http://schemas.microsoft.com/office/drawing/2016/5/13/chartex" xmlns:cx8="http://schemas.microsoft.com/office/drawing/2016/5/14/chartex" xmlns:mc="http://schemas.openxmlformats.org/markup-compatibility/2006" xmlns:aink="http://schemas.microsoft.com/office/drawing/2016/ink" xmlns:am3d="http://schemas.microsoft.com/office/drawing/2017/model3d" xmlns:o="urn:schemas-microsoft-com:office:office" xmlns:oel="http://schemas.microsoft.com/office/2019/extlst" xmlns:r="http://schemas.openxmlformats.org/officeDocument/2006/relationships" xmlns:m="http://schemas.openxmlformats.org/officeDocument/2006/math" xmlns:v="urn:schemas-microsoft-com:vml" xmlns:wp14="http://schemas.microsoft.com/office/word/2010/wordprocessingDrawing" xmlns:wp="http://schemas.openxmlformats.org/drawingml/2006/wordprocessingDrawing" xmlns:w10="urn:schemas-microsoft-com:office:word" xmlns:w="http://schemas.openxmlformats.org/wordprocessingml/2006/main" xmlns:w14="http://schemas.microsoft.com/office/word/2010/wordml" xmlns:w15="http://schemas.microsoft.com/office/word/2012/wordml" xmlns:w16cex="http://schemas.microsoft.com/office/word/2018/wordml/cex" xmlns:w16cid="http://schemas.microsoft.com/office/word/2016/wordml/cid" xmlns:w16="http://schemas.microsoft.com/office/word/2018/wordml" xmlns:w16sdtdh="http://schemas.microsoft.com/office/word/2020/wordml/sdtdatahash" xmlns:w16se="http://schemas.microsoft.com/office/word/2015/wordml/symex" xmlns:wpg="http://schemas.microsoft.com/office/word/2010/wordprocessingGroup" xmlns:wpi="http://schemas.microsoft.com/office/word/2010/wordprocessingInk" xmlns:wne="http://schemas.microsoft.com/office/word/2006/wordml" xmlns:wps="http://schemas.microsoft.com/office/word/2010/wordprocessingShape" mc:Ignorable="w14 w15 w16se w16cid w16 w16cex w16sdtdh wp14">
   <w:abstractNum w:abstractNumId="0" w15:restartNumberingAfterBreak="0">
+    <w:nsid w:val="02E07590"/>
+    <w:multiLevelType w:val="multilevel"/>
+    <w:tmpl w:val="032CFFFA"/>
+    <w:lvl w:ilvl="0">
+      <w:start w:val="1"/>
+      <w:numFmt w:val="decimal"/>
+      <w:lvlText w:val="%1."/>
+      <w:lvlJc w:val="left"/>
+      <w:pPr>
+        <w:ind w:left="720" w:hanging="360"/>
+      </w:pPr>
+      <w:rPr>
+        <w:rFonts w:hint="default"/>
+      </w:rPr>
+    </w:lvl>
+    <w:lvl w:ilvl="1">
+      <w:start w:val="1"/>
+      <w:numFmt w:val="decimal"/>
+      <w:isLgl/>
+      <w:lvlText w:val="%1.%2"/>
+      <w:lvlJc w:val="left"/>
+      <w:pPr>
+        <w:ind w:left="1080" w:hanging="360"/>
+      </w:pPr>
+      <w:rPr>
+        <w:rFonts w:hint="default"/>
+      </w:rPr>
+    </w:lvl>
+    <w:lvl w:ilvl="2">
+      <w:start w:val="1"/>
+      <w:numFmt w:val="decimal"/>
+      <w:isLgl/>
+      <w:lvlText w:val="%1.%2.%3"/>
+      <w:lvlJc w:val="left"/>
+      <w:pPr>
+        <w:ind w:left="1800" w:hanging="720"/>
+      </w:pPr>
+      <w:rPr>
+        <w:rFonts w:hint="default"/>
+      </w:rPr>
+    </w:lvl>
+    <w:lvl w:ilvl="3">
+      <w:start w:val="1"/>
+      <w:numFmt w:val="decimal"/>
+      <w:isLgl/>
+      <w:lvlText w:val="%1.%2.%3.%4"/>
+      <w:lvlJc w:val="left"/>
+      <w:pPr>
+        <w:ind w:left="2160" w:hanging="720"/>
+      </w:pPr>
+      <w:rPr>
+        <w:rFonts w:hint="default"/>
+      </w:rPr>
+    </w:lvl>
+    <w:lvl w:ilvl="4">
+      <w:start w:val="1"/>
+      <w:numFmt w:val="decimal"/>
+      <w:isLgl/>
+      <w:lvlText w:val="%1.%2.%3.%4.%5"/>
+      <w:lvlJc w:val="left"/>
+      <w:pPr>
+        <w:ind w:left="2880" w:hanging="1080"/>
+      </w:pPr>
+      <w:rPr>
+        <w:rFonts w:hint="default"/>
+      </w:rPr>
+    </w:lvl>
+    <w:lvl w:ilvl="5">
+      <w:start w:val="1"/>
+      <w:numFmt w:val="decimal"/>
+      <w:isLgl/>
+      <w:lvlText w:val="%1.%2.%3.%4.%5.%6"/>
+      <w:lvlJc w:val="left"/>
+      <w:pPr>
+        <w:ind w:left="3240" w:hanging="1080"/>
+      </w:pPr>
+      <w:rPr>
+        <w:rFonts w:hint="default"/>
+      </w:rPr>
+    </w:lvl>
+    <w:lvl w:ilvl="6">
+      <w:start w:val="1"/>
+      <w:numFmt w:val="decimal"/>
+      <w:isLgl/>
+      <w:lvlText w:val="%1.%2.%3.%4.%5.%6.%7"/>
+      <w:lvlJc w:val="left"/>
+      <w:pPr>
+        <w:ind w:left="3960" w:hanging="1440"/>
+      </w:pPr>
+      <w:rPr>
+        <w:rFonts w:hint="default"/>
+      </w:rPr>
+    </w:lvl>
+    <w:lvl w:ilvl="7">
+      <w:start w:val="1"/>
+      <w:numFmt w:val="decimal"/>
+      <w:isLgl/>
+      <w:lvlText w:val="%1.%2.%3.%4.%5.%6.%7.%8"/>
+      <w:lvlJc w:val="left"/>
+      <w:pPr>
+        <w:ind w:left="4320" w:hanging="1440"/>
+      </w:pPr>
+      <w:rPr>
+        <w:rFonts w:hint="default"/>
+      </w:rPr>
+    </w:lvl>
+    <w:lvl w:ilvl="8">
+      <w:start w:val="1"/>
+      <w:numFmt w:val="decimal"/>
+      <w:isLgl/>
+      <w:lvlText w:val="%1.%2.%3.%4.%5.%6.%7.%8.%9"/>
+      <w:lvlJc w:val="left"/>
+      <w:pPr>
+        <w:ind w:left="4680" w:hanging="1440"/>
+      </w:pPr>
+      <w:rPr>
+        <w:rFonts w:hint="default"/>
+      </w:rPr>
+    </w:lvl>
+  </w:abstractNum>
+  <w:abstractNum w:abstractNumId="1" w15:restartNumberingAfterBreak="0">
     <w:nsid w:val="07A15060"/>
     <w:multiLevelType w:val="hybridMultilevel"/>
     <w:tmpl w:val="0922E08A"/>
@@ -3705,7 +4133,96 @@
       </w:pPr>
     </w:lvl>
   </w:abstractNum>
-  <w:abstractNum w:abstractNumId="1" w15:restartNumberingAfterBreak="0">
+  <w:abstractNum w:abstractNumId="2" w15:restartNumberingAfterBreak="0">
+    <w:nsid w:val="246152FD"/>
+    <w:multiLevelType w:val="hybridMultilevel"/>
+    <w:tmpl w:val="8CB6A8EC"/>
+    <w:lvl w:ilvl="0" w:tplc="551689C4">
+      <w:start w:val="1"/>
+      <w:numFmt w:val="decimal"/>
+      <w:lvlText w:val="%1."/>
+      <w:lvlJc w:val="left"/>
+      <w:pPr>
+        <w:ind w:left="405" w:hanging="360"/>
+      </w:pPr>
+      <w:rPr>
+        <w:rFonts w:hint="default"/>
+      </w:rPr>
+    </w:lvl>
+    <w:lvl w:ilvl="1" w:tplc="04160019" w:tentative="1">
+      <w:start w:val="1"/>
+      <w:numFmt w:val="lowerLetter"/>
+      <w:lvlText w:val="%2."/>
+      <w:lvlJc w:val="left"/>
+      <w:pPr>
+        <w:ind w:left="1125" w:hanging="360"/>
+      </w:pPr>
+    </w:lvl>
+    <w:lvl w:ilvl="2" w:tplc="0416001B" w:tentative="1">
+      <w:start w:val="1"/>
+      <w:numFmt w:val="lowerRoman"/>
+      <w:lvlText w:val="%3."/>
+      <w:lvlJc w:val="right"/>
+      <w:pPr>
+        <w:ind w:left="1845" w:hanging="180"/>
+      </w:pPr>
+    </w:lvl>
+    <w:lvl w:ilvl="3" w:tplc="0416000F" w:tentative="1">
+      <w:start w:val="1"/>
+      <w:numFmt w:val="decimal"/>
+      <w:lvlText w:val="%4."/>
+      <w:lvlJc w:val="left"/>
+      <w:pPr>
+        <w:ind w:left="2565" w:hanging="360"/>
+      </w:pPr>
+    </w:lvl>
+    <w:lvl w:ilvl="4" w:tplc="04160019" w:tentative="1">
+      <w:start w:val="1"/>
+      <w:numFmt w:val="lowerLetter"/>
+      <w:lvlText w:val="%5."/>
+      <w:lvlJc w:val="left"/>
+      <w:pPr>
+        <w:ind w:left="3285" w:hanging="360"/>
+      </w:pPr>
+    </w:lvl>
+    <w:lvl w:ilvl="5" w:tplc="0416001B" w:tentative="1">
+      <w:start w:val="1"/>
+      <w:numFmt w:val="lowerRoman"/>
+      <w:lvlText w:val="%6."/>
+      <w:lvlJc w:val="right"/>
+      <w:pPr>
+        <w:ind w:left="4005" w:hanging="180"/>
+      </w:pPr>
+    </w:lvl>
+    <w:lvl w:ilvl="6" w:tplc="0416000F" w:tentative="1">
+      <w:start w:val="1"/>
+      <w:numFmt w:val="decimal"/>
+      <w:lvlText w:val="%7."/>
+      <w:lvlJc w:val="left"/>
+      <w:pPr>
+        <w:ind w:left="4725" w:hanging="360"/>
+      </w:pPr>
+    </w:lvl>
+    <w:lvl w:ilvl="7" w:tplc="04160019" w:tentative="1">
+      <w:start w:val="1"/>
+      <w:numFmt w:val="lowerLetter"/>
+      <w:lvlText w:val="%8."/>
+      <w:lvlJc w:val="left"/>
+      <w:pPr>
+        <w:ind w:left="5445" w:hanging="360"/>
+      </w:pPr>
+    </w:lvl>
+    <w:lvl w:ilvl="8" w:tplc="0416001B" w:tentative="1">
+      <w:start w:val="1"/>
+      <w:numFmt w:val="lowerRoman"/>
+      <w:lvlText w:val="%9."/>
+      <w:lvlJc w:val="right"/>
+      <w:pPr>
+        <w:ind w:left="6165" w:hanging="180"/>
+      </w:pPr>
+    </w:lvl>
+  </w:abstractNum>
+  <w:abstractNum w:abstractNumId="3" w15:restartNumberingAfterBreak="0">
     <w:nsid w:val="26E96265"/>
     <w:multiLevelType w:val="hybridMultilevel"/>
     <w:tmpl w:val="F490E284"/>
@@ -3818,7 +4335,7 @@
       </w:rPr>
     </w:lvl>
   </w:abstractNum>
-  <w:abstractNum w:abstractNumId="2" w15:restartNumberingAfterBreak="0">
+  <w:abstractNum w:abstractNumId="4" w15:restartNumberingAfterBreak="0">
     <w:nsid w:val="60F737E9"/>
     <w:multiLevelType w:val="hybridMultilevel"/>
     <w:tmpl w:val="B2EED6E0"/>
@@ -3930,10 +4447,10 @@
       </w:rPr>
     </w:lvl>
   </w:abstractNum>
-  <w:abstractNum w:abstractNumId="3" w15:restartNumberingAfterBreak="0">
+  <w:abstractNum w:abstractNumId="5" w15:restartNumberingAfterBreak="0">
     <w:nsid w:val="7BFD6AEB"/>
     <w:multiLevelType w:val="hybridMultilevel"/>
-    <w:tmpl w:val="17CEB9DA"/>
+    <w:tmpl w:val="F5681E92"/>
     <w:lvl w:ilvl="0" w:tplc="0409000F">
       <w:start w:val="1"/>
       <w:numFmt w:val="decimal"/>
@@ -4016,14 +4533,14 @@
       </w:pPr>
     </w:lvl>
   </w:abstractNum>
-  <w:num w:numId="1" w16cid:durableId="293798199">
+  <w:num w:numId="1" w16cid:durableId="640110456">
+    <w:abstractNumId w:val="5"/>
+  </w:num>
+  <w:num w:numId="2" w16cid:durableId="963345624">
     <w:abstractNumId w:val="3"/>
   </w:num>
-  <w:num w:numId="2" w16cid:durableId="1076826295">
+  <w:num w:numId="3" w16cid:durableId="773861716">
     <w:abstractNumId w:val="1"/>
-  </w:num>
-  <w:num w:numId="3" w16cid:durableId="543374721">
-    <w:abstractNumId w:val="0"/>
     <w:lvlOverride w:ilvl="0">
       <w:startOverride w:val="1"/>
     </w:lvlOverride>
@@ -4050,8 +4567,17 @@
       <w:startOverride w:val="1"/>
     </w:lvlOverride>
   </w:num>
-  <w:num w:numId="4" w16cid:durableId="1548563924">
+  <w:num w:numId="4" w16cid:durableId="1105421082">
+    <w:abstractNumId w:val="4"/>
+  </w:num>
+  <w:num w:numId="5" w16cid:durableId="747114076">
     <w:abstractNumId w:val="2"/>
+  </w:num>
+  <w:num w:numId="6" w16cid:durableId="2090804700">
+    <w:abstractNumId w:val="1"/>
+  </w:num>
+  <w:num w:numId="7" w16cid:durableId="535658151">
+    <w:abstractNumId w:val="0"/>
   </w:num>
 </w:numbering>
 </file>
@@ -4530,6 +5056,20 @@
       <w:contextualSpacing/>
     </w:pPr>
   </w:style>
+  <w:style w:type="paragraph" w:styleId="Remissivo1">
+    <w:name w:val="index 1"/>
+    <w:basedOn w:val="Normal"/>
+    <w:next w:val="Normal"/>
+    <w:autoRedefine/>
+    <w:uiPriority w:val="99"/>
+    <w:semiHidden/>
+    <w:unhideWhenUsed/>
+    <w:rsid w:val="000445D6"/>
+    <w:pPr>
+      <w:spacing w:after="0" w:line="240" w:lineRule="auto"/>
+      <w:ind w:left="220" w:hanging="220"/>
+    </w:pPr>
+  </w:style>
 </w:styles>
 </file>
 
@@ -4826,4 +5366,16 @@
     </a:ext>
   </a:extLst>
 </a:theme>
+</file>
+
+<file path=customXml/item1.xml><?xml version="1.0" encoding="utf-8"?>
+<b:Sources xmlns:b="http://schemas.openxmlformats.org/officeDocument/2006/bibliography" xmlns="http://schemas.openxmlformats.org/officeDocument/2006/bibliography" SelectedStyle="\APASixthEditionOfficeOnline.xsl" StyleName="APA" Version="6"/>
+</file>
+
+<file path=customXml/itemProps1.xml><?xml version="1.0" encoding="utf-8"?>
+<ds:datastoreItem xmlns:ds="http://schemas.openxmlformats.org/officeDocument/2006/customXml" ds:itemID="{F3A2E823-D164-4591-8AAF-E3E66EE91A63}">
+  <ds:schemaRefs>
+    <ds:schemaRef ds:uri="http://schemas.openxmlformats.org/officeDocument/2006/bibliography"/>
+  </ds:schemaRefs>
+</ds:datastoreItem>
 </file>
</xml_diff>